<commit_message>
Se modificó el CU 261_Crear_Hoja_De_Ruta y se agregó el 265_Generar_Listado_de_Actividades_Pendientes
</commit_message>
<xml_diff>
--- a/02. Modelado de Requerimientos/Modelo de Casos De Uso/Objetivos CU Sistemas Soporte.docx
+++ b/02. Modelado de Requerimientos/Modelo de Casos De Uso/Objetivos CU Sistemas Soporte.docx
@@ -4,7 +4,7 @@
   <w:body>
     <w:tbl>
       <w:tblPr>
-        <w:tblStyle w:val="Listaclara-nfasis5"/>
+        <w:tblStyle w:val="LightList-Accent5"/>
         <w:tblW w:w="8897" w:type="dxa"/>
         <w:tblLook w:val="04A0" w:firstRow="1" w:lastRow="0" w:firstColumn="1" w:lastColumn="0" w:noHBand="0" w:noVBand="1"/>
       </w:tblPr>
@@ -661,7 +661,13 @@
               <w:cnfStyle w:val="000000100000" w:firstRow="0" w:lastRow="0" w:firstColumn="0" w:lastColumn="0" w:oddVBand="0" w:evenVBand="0" w:oddHBand="1" w:evenHBand="0" w:firstRowFirstColumn="0" w:firstRowLastColumn="0" w:lastRowFirstColumn="0" w:lastRowLastColumn="0"/>
             </w:pPr>
             <w:r>
-              <w:t>Registrar un nuevo color.</w:t>
+              <w:t>Registrar</w:t>
+            </w:r>
+            <w:r>
+              <w:t>, modificar o eliminar</w:t>
+            </w:r>
+            <w:r>
+              <w:t xml:space="preserve"> un color.</w:t>
             </w:r>
           </w:p>
         </w:tc>
@@ -701,7 +707,10 @@
               <w:cnfStyle w:val="000000000000" w:firstRow="0" w:lastRow="0" w:firstColumn="0" w:lastColumn="0" w:oddVBand="0" w:evenVBand="0" w:oddHBand="0" w:evenHBand="0" w:firstRowFirstColumn="0" w:firstRowLastColumn="0" w:lastRowFirstColumn="0" w:lastRowLastColumn="0"/>
             </w:pPr>
             <w:r>
-              <w:t>Registrar una nueva marca de producto.</w:t>
+              <w:t>Registrar, modificar o eliminar</w:t>
+            </w:r>
+            <w:r>
+              <w:t xml:space="preserve"> una nueva marca de producto.</w:t>
             </w:r>
           </w:p>
         </w:tc>
@@ -744,7 +753,10 @@
               <w:cnfStyle w:val="000000100000" w:firstRow="0" w:lastRow="0" w:firstColumn="0" w:lastColumn="0" w:oddVBand="0" w:evenVBand="0" w:oddHBand="1" w:evenHBand="0" w:firstRowFirstColumn="0" w:firstRowLastColumn="0" w:lastRowFirstColumn="0" w:lastRowLastColumn="0"/>
             </w:pPr>
             <w:r>
-              <w:t>Registrar un nuevo modelo de producto.</w:t>
+              <w:t>Registrar, modificar o eliminar</w:t>
+            </w:r>
+            <w:r>
+              <w:t xml:space="preserve"> un nuevo modelo de producto.</w:t>
             </w:r>
           </w:p>
         </w:tc>
@@ -784,7 +796,10 @@
               <w:cnfStyle w:val="000000000000" w:firstRow="0" w:lastRow="0" w:firstColumn="0" w:lastColumn="0" w:oddVBand="0" w:evenVBand="0" w:oddHBand="0" w:evenHBand="0" w:firstRowFirstColumn="0" w:firstRowLastColumn="0" w:lastRowFirstColumn="0" w:lastRowLastColumn="0"/>
             </w:pPr>
             <w:r>
-              <w:t>Registrar un nuevo tamaño de producto.</w:t>
+              <w:t>Registrar, modificar o eliminar</w:t>
+            </w:r>
+            <w:r>
+              <w:t xml:space="preserve"> un nuevo tamaño de producto.</w:t>
             </w:r>
           </w:p>
         </w:tc>
@@ -827,7 +842,10 @@
               <w:cnfStyle w:val="000000100000" w:firstRow="0" w:lastRow="0" w:firstColumn="0" w:lastColumn="0" w:oddVBand="0" w:evenVBand="0" w:oddHBand="1" w:evenHBand="0" w:firstRowFirstColumn="0" w:firstRowLastColumn="0" w:lastRowFirstColumn="0" w:lastRowLastColumn="0"/>
             </w:pPr>
             <w:r>
-              <w:t>Registrar un nuevo accesorio de producto.</w:t>
+              <w:t>Registrar, modificar o eliminar</w:t>
+            </w:r>
+            <w:r>
+              <w:t xml:space="preserve"> un nuevo accesorio de producto.</w:t>
             </w:r>
           </w:p>
         </w:tc>
@@ -867,7 +885,10 @@
               <w:cnfStyle w:val="000000000000" w:firstRow="0" w:lastRow="0" w:firstColumn="0" w:lastColumn="0" w:oddVBand="0" w:evenVBand="0" w:oddHBand="0" w:evenHBand="0" w:firstRowFirstColumn="0" w:firstRowLastColumn="0" w:lastRowFirstColumn="0" w:lastRowLastColumn="0"/>
             </w:pPr>
             <w:r>
-              <w:t>Registrar un nuevo tipo de accesorio de producto.</w:t>
+              <w:t>Registrar, modificar o eliminar</w:t>
+            </w:r>
+            <w:r>
+              <w:t xml:space="preserve"> un nuevo tipo de accesorio de producto.</w:t>
             </w:r>
           </w:p>
         </w:tc>
@@ -1137,13 +1158,14 @@
               <w:cnfStyle w:val="000000100000" w:firstRow="0" w:lastRow="0" w:firstColumn="0" w:lastColumn="0" w:oddVBand="0" w:evenVBand="0" w:oddHBand="1" w:evenHBand="0" w:firstRowFirstColumn="0" w:firstRowLastColumn="0" w:lastRowFirstColumn="0" w:lastRowLastColumn="0"/>
             </w:pPr>
             <w:r>
-              <w:t xml:space="preserve">Registrar una nueva condición de </w:t>
-            </w:r>
-            <w:proofErr w:type="spellStart"/>
-            <w:r>
-              <w:t>iva</w:t>
-            </w:r>
-            <w:proofErr w:type="spellEnd"/>
+              <w:t>Registrar, modificar o eliminar</w:t>
+            </w:r>
+            <w:r>
+              <w:t xml:space="preserve"> una nueva condición de </w:t>
+            </w:r>
+            <w:r>
+              <w:t>IVA</w:t>
+            </w:r>
             <w:r>
               <w:t>.</w:t>
             </w:r>
@@ -1198,6 +1220,7 @@
           </w:tcPr>
           <w:p>
             <w:r>
+              <w:lastRenderedPageBreak/>
               <w:t>216</w:t>
             </w:r>
           </w:p>
@@ -1308,24 +1331,19 @@
               <w:cnfStyle w:val="000000100000" w:firstRow="0" w:lastRow="0" w:firstColumn="0" w:lastColumn="0" w:oddVBand="0" w:evenVBand="0" w:oddHBand="1" w:evenHBand="0" w:firstRowFirstColumn="0" w:firstRowLastColumn="0" w:lastRowFirstColumn="0" w:lastRowLastColumn="0"/>
             </w:pPr>
             <w:r>
-              <w:t xml:space="preserve">Registrar los cambios referidos a un </w:t>
-            </w:r>
-            <w:r>
-              <w:lastRenderedPageBreak/>
-              <w:t>domicilio.</w:t>
-            </w:r>
-          </w:p>
-        </w:tc>
-      </w:tr>
-      <w:tr>
-        <w:tc>
-          <w:tcPr>
-            <w:cnfStyle w:val="001000000000" w:firstRow="0" w:lastRow="0" w:firstColumn="1" w:lastColumn="0" w:oddVBand="0" w:evenVBand="0" w:oddHBand="0" w:evenHBand="0" w:firstRowFirstColumn="0" w:firstRowLastColumn="0" w:lastRowFirstColumn="0" w:lastRowLastColumn="0"/>
-            <w:tcW w:w="1242" w:type="dxa"/>
-          </w:tcPr>
-          <w:p>
-            <w:r>
-              <w:lastRenderedPageBreak/>
+              <w:t>Registrar los cambios referidos a un domicilio.</w:t>
+            </w:r>
+          </w:p>
+        </w:tc>
+      </w:tr>
+      <w:tr>
+        <w:tc>
+          <w:tcPr>
+            <w:cnfStyle w:val="001000000000" w:firstRow="0" w:lastRow="0" w:firstColumn="1" w:lastColumn="0" w:oddVBand="0" w:evenVBand="0" w:oddHBand="0" w:evenHBand="0" w:firstRowFirstColumn="0" w:firstRowLastColumn="0" w:lastRowFirstColumn="0" w:lastRowLastColumn="0"/>
+            <w:tcW w:w="1242" w:type="dxa"/>
+          </w:tcPr>
+          <w:p>
+            <w:r>
               <w:t>219</w:t>
             </w:r>
           </w:p>
@@ -1561,42 +1579,42 @@
             <w:pPr>
               <w:cnfStyle w:val="000000100000" w:firstRow="0" w:lastRow="0" w:firstColumn="0" w:lastColumn="0" w:oddVBand="0" w:evenVBand="0" w:oddHBand="1" w:evenHBand="0" w:firstRowFirstColumn="0" w:firstRowLastColumn="0" w:lastRowFirstColumn="0" w:lastRowLastColumn="0"/>
             </w:pPr>
+          </w:p>
+        </w:tc>
+      </w:tr>
+      <w:tr>
+        <w:tc>
+          <w:tcPr>
+            <w:cnfStyle w:val="001000000000" w:firstRow="0" w:lastRow="0" w:firstColumn="1" w:lastColumn="0" w:oddVBand="0" w:evenVBand="0" w:oddHBand="0" w:evenHBand="0" w:firstRowFirstColumn="0" w:firstRowLastColumn="0" w:lastRowFirstColumn="0" w:lastRowLastColumn="0"/>
+            <w:tcW w:w="1242" w:type="dxa"/>
+          </w:tcPr>
+          <w:p>
+            <w:r>
+              <w:t>Logística</w:t>
+            </w:r>
+          </w:p>
+        </w:tc>
+        <w:tc>
+          <w:tcPr>
+            <w:tcW w:w="3402" w:type="dxa"/>
+            <w:gridSpan w:val="2"/>
+          </w:tcPr>
+          <w:p>
+            <w:pPr>
+              <w:cnfStyle w:val="000000000000" w:firstRow="0" w:lastRow="0" w:firstColumn="0" w:lastColumn="0" w:oddVBand="0" w:evenVBand="0" w:oddHBand="0" w:evenHBand="0" w:firstRowFirstColumn="0" w:firstRowLastColumn="0" w:lastRowFirstColumn="0" w:lastRowLastColumn="0"/>
+            </w:pPr>
+          </w:p>
+        </w:tc>
+        <w:tc>
+          <w:tcPr>
+            <w:tcW w:w="4253" w:type="dxa"/>
+          </w:tcPr>
+          <w:p>
+            <w:pPr>
+              <w:cnfStyle w:val="000000000000" w:firstRow="0" w:lastRow="0" w:firstColumn="0" w:lastColumn="0" w:oddVBand="0" w:evenVBand="0" w:oddHBand="0" w:evenHBand="0" w:firstRowFirstColumn="0" w:firstRowLastColumn="0" w:lastRowFirstColumn="0" w:lastRowLastColumn="0"/>
+            </w:pPr>
             <w:bookmarkStart w:id="0" w:name="_GoBack"/>
             <w:bookmarkEnd w:id="0"/>
-          </w:p>
-        </w:tc>
-      </w:tr>
-      <w:tr>
-        <w:tc>
-          <w:tcPr>
-            <w:cnfStyle w:val="001000000000" w:firstRow="0" w:lastRow="0" w:firstColumn="1" w:lastColumn="0" w:oddVBand="0" w:evenVBand="0" w:oddHBand="0" w:evenHBand="0" w:firstRowFirstColumn="0" w:firstRowLastColumn="0" w:lastRowFirstColumn="0" w:lastRowLastColumn="0"/>
-            <w:tcW w:w="1242" w:type="dxa"/>
-          </w:tcPr>
-          <w:p>
-            <w:r>
-              <w:t>Logística</w:t>
-            </w:r>
-          </w:p>
-        </w:tc>
-        <w:tc>
-          <w:tcPr>
-            <w:tcW w:w="3402" w:type="dxa"/>
-            <w:gridSpan w:val="2"/>
-          </w:tcPr>
-          <w:p>
-            <w:pPr>
-              <w:cnfStyle w:val="000000000000" w:firstRow="0" w:lastRow="0" w:firstColumn="0" w:lastColumn="0" w:oddVBand="0" w:evenVBand="0" w:oddHBand="0" w:evenHBand="0" w:firstRowFirstColumn="0" w:firstRowLastColumn="0" w:lastRowFirstColumn="0" w:lastRowLastColumn="0"/>
-            </w:pPr>
-          </w:p>
-        </w:tc>
-        <w:tc>
-          <w:tcPr>
-            <w:tcW w:w="4253" w:type="dxa"/>
-          </w:tcPr>
-          <w:p>
-            <w:pPr>
-              <w:cnfStyle w:val="000000000000" w:firstRow="0" w:lastRow="0" w:firstColumn="0" w:lastColumn="0" w:oddVBand="0" w:evenVBand="0" w:oddHBand="0" w:evenHBand="0" w:firstRowFirstColumn="0" w:firstRowLastColumn="0" w:lastRowFirstColumn="0" w:lastRowLastColumn="0"/>
-            </w:pPr>
           </w:p>
         </w:tc>
       </w:tr>
@@ -1621,18 +1639,21 @@
               <w:cnfStyle w:val="000000100000" w:firstRow="0" w:lastRow="0" w:firstColumn="0" w:lastColumn="0" w:oddVBand="0" w:evenVBand="0" w:oddHBand="1" w:evenHBand="0" w:firstRowFirstColumn="0" w:firstRowLastColumn="0" w:lastRowFirstColumn="0" w:lastRowLastColumn="0"/>
             </w:pPr>
             <w:r>
-              <w:t>Planificar visitas</w:t>
-            </w:r>
-          </w:p>
-        </w:tc>
-        <w:tc>
-          <w:tcPr>
-            <w:tcW w:w="4253" w:type="dxa"/>
-          </w:tcPr>
-          <w:p>
-            <w:pPr>
-              <w:cnfStyle w:val="000000100000" w:firstRow="0" w:lastRow="0" w:firstColumn="0" w:lastColumn="0" w:oddVBand="0" w:evenVBand="0" w:oddHBand="1" w:evenHBand="0" w:firstRowFirstColumn="0" w:firstRowLastColumn="0" w:lastRowFirstColumn="0" w:lastRowLastColumn="0"/>
-            </w:pPr>
+              <w:t>Planificar salida</w:t>
+            </w:r>
+          </w:p>
+        </w:tc>
+        <w:tc>
+          <w:tcPr>
+            <w:tcW w:w="4253" w:type="dxa"/>
+          </w:tcPr>
+          <w:p>
+            <w:pPr>
+              <w:cnfStyle w:val="000000100000" w:firstRow="0" w:lastRow="0" w:firstColumn="0" w:lastColumn="0" w:oddVBand="0" w:evenVBand="0" w:oddHBand="1" w:evenHBand="0" w:firstRowFirstColumn="0" w:firstRowLastColumn="0" w:lastRowFirstColumn="0" w:lastRowLastColumn="0"/>
+            </w:pPr>
+            <w:r>
+              <w:t xml:space="preserve">Registrar  </w:t>
+            </w:r>
           </w:p>
         </w:tc>
       </w:tr>
@@ -2380,13 +2401,13 @@
     <w:qFormat/>
     <w:rsid w:val="008B6062"/>
   </w:style>
-  <w:style w:type="character" w:default="1" w:styleId="Fuentedeprrafopredeter">
+  <w:style w:type="character" w:default="1" w:styleId="DefaultParagraphFont">
     <w:name w:val="Default Paragraph Font"/>
     <w:uiPriority w:val="1"/>
     <w:semiHidden/>
     <w:unhideWhenUsed/>
   </w:style>
-  <w:style w:type="table" w:default="1" w:styleId="Tablanormal">
+  <w:style w:type="table" w:default="1" w:styleId="TableNormal">
     <w:name w:val="Normal Table"/>
     <w:uiPriority w:val="99"/>
     <w:semiHidden/>
@@ -2401,15 +2422,15 @@
       </w:tblCellMar>
     </w:tblPr>
   </w:style>
-  <w:style w:type="numbering" w:default="1" w:styleId="Sinlista">
+  <w:style w:type="numbering" w:default="1" w:styleId="NoList">
     <w:name w:val="No List"/>
     <w:uiPriority w:val="99"/>
     <w:semiHidden/>
     <w:unhideWhenUsed/>
   </w:style>
-  <w:style w:type="table" w:styleId="Tablaconcuadrcula">
+  <w:style w:type="table" w:styleId="TableGrid">
     <w:name w:val="Table Grid"/>
-    <w:basedOn w:val="Tablanormal"/>
+    <w:basedOn w:val="TableNormal"/>
     <w:uiPriority w:val="59"/>
     <w:rsid w:val="004336AA"/>
     <w:pPr>
@@ -2433,9 +2454,9 @@
       </w:tblCellMar>
     </w:tblPr>
   </w:style>
-  <w:style w:type="table" w:styleId="Listaclara-nfasis5">
+  <w:style w:type="table" w:styleId="LightList-Accent5">
     <w:name w:val="Light List Accent 5"/>
-    <w:basedOn w:val="Tablanormal"/>
+    <w:basedOn w:val="TableNormal"/>
     <w:uiPriority w:val="61"/>
     <w:rsid w:val="004336AA"/>
     <w:pPr>
@@ -2688,13 +2709,13 @@
     <w:name w:val="Normal"/>
     <w:qFormat/>
   </w:style>
-  <w:style w:type="character" w:default="1" w:styleId="Fuentedeprrafopredeter">
+  <w:style w:type="character" w:default="1" w:styleId="DefaultParagraphFont">
     <w:name w:val="Default Paragraph Font"/>
     <w:uiPriority w:val="1"/>
     <w:semiHidden/>
     <w:unhideWhenUsed/>
   </w:style>
-  <w:style w:type="table" w:default="1" w:styleId="Tablanormal">
+  <w:style w:type="table" w:default="1" w:styleId="TableNormal">
     <w:name w:val="Normal Table"/>
     <w:uiPriority w:val="99"/>
     <w:semiHidden/>
@@ -2709,7 +2730,7 @@
       </w:tblCellMar>
     </w:tblPr>
   </w:style>
-  <w:style w:type="numbering" w:default="1" w:styleId="Sinlista">
+  <w:style w:type="numbering" w:default="1" w:styleId="NoList">
     <w:name w:val="No List"/>
     <w:uiPriority w:val="99"/>
     <w:semiHidden/>

</xml_diff>

<commit_message>
trazabilidad con TF, cu 406 deprecado, modificacion de algunos a cu de soporte, como modificar producto y materia prima
</commit_message>
<xml_diff>
--- a/02. Modelado de Requerimientos/Modelo de Casos De Uso/Objetivos CU Sistemas Soporte.docx
+++ b/02. Modelado de Requerimientos/Modelo de Casos De Uso/Objetivos CU Sistemas Soporte.docx
@@ -4,7 +4,7 @@
   <w:body>
     <w:tbl>
       <w:tblPr>
-        <w:tblStyle w:val="Listaclara-nfasis5"/>
+        <w:tblStyle w:val="LightList-Accent5"/>
         <w:tblW w:w="8897" w:type="dxa"/>
         <w:tblLook w:val="04A0" w:firstRow="1" w:lastRow="0" w:firstColumn="1" w:lastColumn="0" w:noHBand="0" w:noVBand="1"/>
       </w:tblPr>
@@ -145,43 +145,6 @@
           </w:tcPr>
           <w:p>
             <w:r>
-              <w:t>010</w:t>
-            </w:r>
-          </w:p>
-        </w:tc>
-        <w:tc>
-          <w:tcPr>
-            <w:tcW w:w="3402" w:type="dxa"/>
-            <w:gridSpan w:val="2"/>
-          </w:tcPr>
-          <w:p>
-            <w:pPr>
-              <w:cnfStyle w:val="000000100000" w:firstRow="0" w:lastRow="0" w:firstColumn="0" w:lastColumn="0" w:oddVBand="0" w:evenVBand="0" w:oddHBand="1" w:evenHBand="0" w:firstRowFirstColumn="0" w:firstRowLastColumn="0" w:lastRowFirstColumn="0" w:lastRowLastColumn="0"/>
-            </w:pPr>
-            <w:r>
-              <w:t>Registrar Factura Proveedor</w:t>
-            </w:r>
-          </w:p>
-        </w:tc>
-        <w:tc>
-          <w:tcPr>
-            <w:tcW w:w="4253" w:type="dxa"/>
-          </w:tcPr>
-          <w:p>
-            <w:pPr>
-              <w:cnfStyle w:val="000000100000" w:firstRow="0" w:lastRow="0" w:firstColumn="0" w:lastColumn="0" w:oddVBand="0" w:evenVBand="0" w:oddHBand="1" w:evenHBand="0" w:firstRowFirstColumn="0" w:firstRowLastColumn="0" w:lastRowFirstColumn="0" w:lastRowLastColumn="0"/>
-            </w:pPr>
-          </w:p>
-        </w:tc>
-      </w:tr>
-      <w:tr>
-        <w:tc>
-          <w:tcPr>
-            <w:cnfStyle w:val="001000000000" w:firstRow="0" w:lastRow="0" w:firstColumn="1" w:lastColumn="0" w:oddVBand="0" w:evenVBand="0" w:oddHBand="0" w:evenHBand="0" w:firstRowFirstColumn="0" w:firstRowLastColumn="0" w:lastRowFirstColumn="0" w:lastRowLastColumn="0"/>
-            <w:tcW w:w="1242" w:type="dxa"/>
-          </w:tcPr>
-          <w:p>
-            <w:r>
               <w:t>012</w:t>
             </w:r>
           </w:p>
@@ -193,7 +156,7 @@
           </w:tcPr>
           <w:p>
             <w:pPr>
-              <w:cnfStyle w:val="000000000000" w:firstRow="0" w:lastRow="0" w:firstColumn="0" w:lastColumn="0" w:oddVBand="0" w:evenVBand="0" w:oddHBand="0" w:evenHBand="0" w:firstRowFirstColumn="0" w:firstRowLastColumn="0" w:lastRowFirstColumn="0" w:lastRowLastColumn="0"/>
+              <w:cnfStyle w:val="000000100000" w:firstRow="0" w:lastRow="0" w:firstColumn="0" w:lastColumn="0" w:oddVBand="0" w:evenVBand="0" w:oddHBand="1" w:evenHBand="0" w:firstRowFirstColumn="0" w:firstRowLastColumn="0" w:lastRowFirstColumn="0" w:lastRowLastColumn="0"/>
             </w:pPr>
             <w:r>
               <w:t>Registrar Proveedor</w:t>
@@ -206,10 +169,50 @@
           </w:tcPr>
           <w:p>
             <w:pPr>
-              <w:cnfStyle w:val="000000000000" w:firstRow="0" w:lastRow="0" w:firstColumn="0" w:lastColumn="0" w:oddVBand="0" w:evenVBand="0" w:oddHBand="0" w:evenHBand="0" w:firstRowFirstColumn="0" w:firstRowLastColumn="0" w:lastRowFirstColumn="0" w:lastRowLastColumn="0"/>
+              <w:cnfStyle w:val="000000100000" w:firstRow="0" w:lastRow="0" w:firstColumn="0" w:lastColumn="0" w:oddVBand="0" w:evenVBand="0" w:oddHBand="1" w:evenHBand="0" w:firstRowFirstColumn="0" w:firstRowLastColumn="0" w:lastRowFirstColumn="0" w:lastRowLastColumn="0"/>
             </w:pPr>
             <w:r>
               <w:t>Registrar los datos referidos a un proveedor con los que trabaja la empresa.</w:t>
+            </w:r>
+          </w:p>
+        </w:tc>
+      </w:tr>
+      <w:tr>
+        <w:tc>
+          <w:tcPr>
+            <w:cnfStyle w:val="001000000000" w:firstRow="0" w:lastRow="0" w:firstColumn="1" w:lastColumn="0" w:oddVBand="0" w:evenVBand="0" w:oddHBand="0" w:evenHBand="0" w:firstRowFirstColumn="0" w:firstRowLastColumn="0" w:lastRowFirstColumn="0" w:lastRowLastColumn="0"/>
+            <w:tcW w:w="1242" w:type="dxa"/>
+          </w:tcPr>
+          <w:p>
+            <w:r>
+              <w:t>013</w:t>
+            </w:r>
+          </w:p>
+        </w:tc>
+        <w:tc>
+          <w:tcPr>
+            <w:tcW w:w="3402" w:type="dxa"/>
+            <w:gridSpan w:val="2"/>
+          </w:tcPr>
+          <w:p>
+            <w:pPr>
+              <w:cnfStyle w:val="000000000000" w:firstRow="0" w:lastRow="0" w:firstColumn="0" w:lastColumn="0" w:oddVBand="0" w:evenVBand="0" w:oddHBand="0" w:evenHBand="0" w:firstRowFirstColumn="0" w:firstRowLastColumn="0" w:lastRowFirstColumn="0" w:lastRowLastColumn="0"/>
+            </w:pPr>
+            <w:r>
+              <w:t>Modificar Proveedor</w:t>
+            </w:r>
+          </w:p>
+        </w:tc>
+        <w:tc>
+          <w:tcPr>
+            <w:tcW w:w="4253" w:type="dxa"/>
+          </w:tcPr>
+          <w:p>
+            <w:pPr>
+              <w:cnfStyle w:val="000000000000" w:firstRow="0" w:lastRow="0" w:firstColumn="0" w:lastColumn="0" w:oddVBand="0" w:evenVBand="0" w:oddHBand="0" w:evenHBand="0" w:firstRowFirstColumn="0" w:firstRowLastColumn="0" w:lastRowFirstColumn="0" w:lastRowLastColumn="0"/>
+            </w:pPr>
+            <w:r>
+              <w:t>Registrar los cambios referidos a un proveedor.</w:t>
             </w:r>
           </w:p>
         </w:tc>
@@ -225,46 +228,6 @@
           </w:tcPr>
           <w:p>
             <w:r>
-              <w:t>013</w:t>
-            </w:r>
-          </w:p>
-        </w:tc>
-        <w:tc>
-          <w:tcPr>
-            <w:tcW w:w="3402" w:type="dxa"/>
-            <w:gridSpan w:val="2"/>
-          </w:tcPr>
-          <w:p>
-            <w:pPr>
-              <w:cnfStyle w:val="000000100000" w:firstRow="0" w:lastRow="0" w:firstColumn="0" w:lastColumn="0" w:oddVBand="0" w:evenVBand="0" w:oddHBand="1" w:evenHBand="0" w:firstRowFirstColumn="0" w:firstRowLastColumn="0" w:lastRowFirstColumn="0" w:lastRowLastColumn="0"/>
-            </w:pPr>
-            <w:r>
-              <w:t>Modificar Proveedor</w:t>
-            </w:r>
-          </w:p>
-        </w:tc>
-        <w:tc>
-          <w:tcPr>
-            <w:tcW w:w="4253" w:type="dxa"/>
-          </w:tcPr>
-          <w:p>
-            <w:pPr>
-              <w:cnfStyle w:val="000000100000" w:firstRow="0" w:lastRow="0" w:firstColumn="0" w:lastColumn="0" w:oddVBand="0" w:evenVBand="0" w:oddHBand="1" w:evenHBand="0" w:firstRowFirstColumn="0" w:firstRowLastColumn="0" w:lastRowFirstColumn="0" w:lastRowLastColumn="0"/>
-            </w:pPr>
-            <w:r>
-              <w:t>Registrar los cambios referidos a un proveedor.</w:t>
-            </w:r>
-          </w:p>
-        </w:tc>
-      </w:tr>
-      <w:tr>
-        <w:tc>
-          <w:tcPr>
-            <w:cnfStyle w:val="001000000000" w:firstRow="0" w:lastRow="0" w:firstColumn="1" w:lastColumn="0" w:oddVBand="0" w:evenVBand="0" w:oddHBand="0" w:evenHBand="0" w:firstRowFirstColumn="0" w:firstRowLastColumn="0" w:lastRowFirstColumn="0" w:lastRowLastColumn="0"/>
-            <w:tcW w:w="1242" w:type="dxa"/>
-          </w:tcPr>
-          <w:p>
-            <w:r>
               <w:t>014</w:t>
             </w:r>
           </w:p>
@@ -276,7 +239,7 @@
           </w:tcPr>
           <w:p>
             <w:pPr>
-              <w:cnfStyle w:val="000000000000" w:firstRow="0" w:lastRow="0" w:firstColumn="0" w:lastColumn="0" w:oddVBand="0" w:evenVBand="0" w:oddHBand="0" w:evenHBand="0" w:firstRowFirstColumn="0" w:firstRowLastColumn="0" w:lastRowFirstColumn="0" w:lastRowLastColumn="0"/>
+              <w:cnfStyle w:val="000000100000" w:firstRow="0" w:lastRow="0" w:firstColumn="0" w:lastColumn="0" w:oddVBand="0" w:evenVBand="0" w:oddHBand="1" w:evenHBand="0" w:firstRowFirstColumn="0" w:firstRowLastColumn="0" w:lastRowFirstColumn="0" w:lastRowLastColumn="0"/>
             </w:pPr>
             <w:r>
               <w:t>Consultar Proveedor</w:t>
@@ -289,10 +252,50 @@
           </w:tcPr>
           <w:p>
             <w:pPr>
-              <w:cnfStyle w:val="000000000000" w:firstRow="0" w:lastRow="0" w:firstColumn="0" w:lastColumn="0" w:oddVBand="0" w:evenVBand="0" w:oddHBand="0" w:evenHBand="0" w:firstRowFirstColumn="0" w:firstRowLastColumn="0" w:lastRowFirstColumn="0" w:lastRowLastColumn="0"/>
+              <w:cnfStyle w:val="000000100000" w:firstRow="0" w:lastRow="0" w:firstColumn="0" w:lastColumn="0" w:oddVBand="0" w:evenVBand="0" w:oddHBand="1" w:evenHBand="0" w:firstRowFirstColumn="0" w:firstRowLastColumn="0" w:lastRowFirstColumn="0" w:lastRowLastColumn="0"/>
             </w:pPr>
             <w:r>
               <w:t>Informar sobre los datos referidos a un proveedor.</w:t>
+            </w:r>
+          </w:p>
+        </w:tc>
+      </w:tr>
+      <w:tr>
+        <w:tc>
+          <w:tcPr>
+            <w:cnfStyle w:val="001000000000" w:firstRow="0" w:lastRow="0" w:firstColumn="1" w:lastColumn="0" w:oddVBand="0" w:evenVBand="0" w:oddHBand="0" w:evenHBand="0" w:firstRowFirstColumn="0" w:firstRowLastColumn="0" w:lastRowFirstColumn="0" w:lastRowLastColumn="0"/>
+            <w:tcW w:w="1242" w:type="dxa"/>
+          </w:tcPr>
+          <w:p>
+            <w:r>
+              <w:t>015</w:t>
+            </w:r>
+          </w:p>
+        </w:tc>
+        <w:tc>
+          <w:tcPr>
+            <w:tcW w:w="3402" w:type="dxa"/>
+            <w:gridSpan w:val="2"/>
+          </w:tcPr>
+          <w:p>
+            <w:pPr>
+              <w:cnfStyle w:val="000000000000" w:firstRow="0" w:lastRow="0" w:firstColumn="0" w:lastColumn="0" w:oddVBand="0" w:evenVBand="0" w:oddHBand="0" w:evenHBand="0" w:firstRowFirstColumn="0" w:firstRowLastColumn="0" w:lastRowFirstColumn="0" w:lastRowLastColumn="0"/>
+            </w:pPr>
+            <w:r>
+              <w:t>Registrar Empresa Transporte</w:t>
+            </w:r>
+          </w:p>
+        </w:tc>
+        <w:tc>
+          <w:tcPr>
+            <w:tcW w:w="4253" w:type="dxa"/>
+          </w:tcPr>
+          <w:p>
+            <w:pPr>
+              <w:cnfStyle w:val="000000000000" w:firstRow="0" w:lastRow="0" w:firstColumn="0" w:lastColumn="0" w:oddVBand="0" w:evenVBand="0" w:oddHBand="0" w:evenHBand="0" w:firstRowFirstColumn="0" w:firstRowLastColumn="0" w:lastRowFirstColumn="0" w:lastRowLastColumn="0"/>
+            </w:pPr>
+            <w:r>
+              <w:t>Registrar los datos referidos a una empresa de transporte.</w:t>
             </w:r>
           </w:p>
         </w:tc>
@@ -308,46 +311,6 @@
           </w:tcPr>
           <w:p>
             <w:r>
-              <w:t>015</w:t>
-            </w:r>
-          </w:p>
-        </w:tc>
-        <w:tc>
-          <w:tcPr>
-            <w:tcW w:w="3402" w:type="dxa"/>
-            <w:gridSpan w:val="2"/>
-          </w:tcPr>
-          <w:p>
-            <w:pPr>
-              <w:cnfStyle w:val="000000100000" w:firstRow="0" w:lastRow="0" w:firstColumn="0" w:lastColumn="0" w:oddVBand="0" w:evenVBand="0" w:oddHBand="1" w:evenHBand="0" w:firstRowFirstColumn="0" w:firstRowLastColumn="0" w:lastRowFirstColumn="0" w:lastRowLastColumn="0"/>
-            </w:pPr>
-            <w:r>
-              <w:t>Registrar Empresa Transporte</w:t>
-            </w:r>
-          </w:p>
-        </w:tc>
-        <w:tc>
-          <w:tcPr>
-            <w:tcW w:w="4253" w:type="dxa"/>
-          </w:tcPr>
-          <w:p>
-            <w:pPr>
-              <w:cnfStyle w:val="000000100000" w:firstRow="0" w:lastRow="0" w:firstColumn="0" w:lastColumn="0" w:oddVBand="0" w:evenVBand="0" w:oddHBand="1" w:evenHBand="0" w:firstRowFirstColumn="0" w:firstRowLastColumn="0" w:lastRowFirstColumn="0" w:lastRowLastColumn="0"/>
-            </w:pPr>
-            <w:r>
-              <w:t>Registrar los datos referidos a una empresa de transporte.</w:t>
-            </w:r>
-          </w:p>
-        </w:tc>
-      </w:tr>
-      <w:tr>
-        <w:tc>
-          <w:tcPr>
-            <w:cnfStyle w:val="001000000000" w:firstRow="0" w:lastRow="0" w:firstColumn="1" w:lastColumn="0" w:oddVBand="0" w:evenVBand="0" w:oddHBand="0" w:evenHBand="0" w:firstRowFirstColumn="0" w:firstRowLastColumn="0" w:lastRowFirstColumn="0" w:lastRowLastColumn="0"/>
-            <w:tcW w:w="1242" w:type="dxa"/>
-          </w:tcPr>
-          <w:p>
-            <w:r>
               <w:t>016</w:t>
             </w:r>
           </w:p>
@@ -359,7 +322,7 @@
           </w:tcPr>
           <w:p>
             <w:pPr>
-              <w:cnfStyle w:val="000000000000" w:firstRow="0" w:lastRow="0" w:firstColumn="0" w:lastColumn="0" w:oddVBand="0" w:evenVBand="0" w:oddHBand="0" w:evenHBand="0" w:firstRowFirstColumn="0" w:firstRowLastColumn="0" w:lastRowFirstColumn="0" w:lastRowLastColumn="0"/>
+              <w:cnfStyle w:val="000000100000" w:firstRow="0" w:lastRow="0" w:firstColumn="0" w:lastColumn="0" w:oddVBand="0" w:evenVBand="0" w:oddHBand="1" w:evenHBand="0" w:firstRowFirstColumn="0" w:firstRowLastColumn="0" w:lastRowFirstColumn="0" w:lastRowLastColumn="0"/>
             </w:pPr>
             <w:r>
               <w:t>Modificar Empresa Transporte</w:t>
@@ -372,10 +335,50 @@
           </w:tcPr>
           <w:p>
             <w:pPr>
-              <w:cnfStyle w:val="000000000000" w:firstRow="0" w:lastRow="0" w:firstColumn="0" w:lastColumn="0" w:oddVBand="0" w:evenVBand="0" w:oddHBand="0" w:evenHBand="0" w:firstRowFirstColumn="0" w:firstRowLastColumn="0" w:lastRowFirstColumn="0" w:lastRowLastColumn="0"/>
+              <w:cnfStyle w:val="000000100000" w:firstRow="0" w:lastRow="0" w:firstColumn="0" w:lastColumn="0" w:oddVBand="0" w:evenVBand="0" w:oddHBand="1" w:evenHBand="0" w:firstRowFirstColumn="0" w:firstRowLastColumn="0" w:lastRowFirstColumn="0" w:lastRowLastColumn="0"/>
             </w:pPr>
             <w:r>
               <w:t>Registrar los cambios referidos a una empresa de transporte.</w:t>
+            </w:r>
+          </w:p>
+        </w:tc>
+      </w:tr>
+      <w:tr>
+        <w:tc>
+          <w:tcPr>
+            <w:cnfStyle w:val="001000000000" w:firstRow="0" w:lastRow="0" w:firstColumn="1" w:lastColumn="0" w:oddVBand="0" w:evenVBand="0" w:oddHBand="0" w:evenHBand="0" w:firstRowFirstColumn="0" w:firstRowLastColumn="0" w:lastRowFirstColumn="0" w:lastRowLastColumn="0"/>
+            <w:tcW w:w="1242" w:type="dxa"/>
+          </w:tcPr>
+          <w:p>
+            <w:r>
+              <w:t>017</w:t>
+            </w:r>
+          </w:p>
+        </w:tc>
+        <w:tc>
+          <w:tcPr>
+            <w:tcW w:w="3402" w:type="dxa"/>
+            <w:gridSpan w:val="2"/>
+          </w:tcPr>
+          <w:p>
+            <w:pPr>
+              <w:cnfStyle w:val="000000000000" w:firstRow="0" w:lastRow="0" w:firstColumn="0" w:lastColumn="0" w:oddVBand="0" w:evenVBand="0" w:oddHBand="0" w:evenHBand="0" w:firstRowFirstColumn="0" w:firstRowLastColumn="0" w:lastRowFirstColumn="0" w:lastRowLastColumn="0"/>
+            </w:pPr>
+            <w:r>
+              <w:t>Consultar Empresa Transporte</w:t>
+            </w:r>
+          </w:p>
+        </w:tc>
+        <w:tc>
+          <w:tcPr>
+            <w:tcW w:w="4253" w:type="dxa"/>
+          </w:tcPr>
+          <w:p>
+            <w:pPr>
+              <w:cnfStyle w:val="000000000000" w:firstRow="0" w:lastRow="0" w:firstColumn="0" w:lastColumn="0" w:oddVBand="0" w:evenVBand="0" w:oddHBand="0" w:evenHBand="0" w:firstRowFirstColumn="0" w:firstRowLastColumn="0" w:lastRowFirstColumn="0" w:lastRowLastColumn="0"/>
+            </w:pPr>
+            <w:r>
+              <w:t>Informar sobre los datos referidos a una empresa de transporte.</w:t>
             </w:r>
           </w:p>
         </w:tc>
@@ -391,46 +394,6 @@
           </w:tcPr>
           <w:p>
             <w:r>
-              <w:t>017</w:t>
-            </w:r>
-          </w:p>
-        </w:tc>
-        <w:tc>
-          <w:tcPr>
-            <w:tcW w:w="3402" w:type="dxa"/>
-            <w:gridSpan w:val="2"/>
-          </w:tcPr>
-          <w:p>
-            <w:pPr>
-              <w:cnfStyle w:val="000000100000" w:firstRow="0" w:lastRow="0" w:firstColumn="0" w:lastColumn="0" w:oddVBand="0" w:evenVBand="0" w:oddHBand="1" w:evenHBand="0" w:firstRowFirstColumn="0" w:firstRowLastColumn="0" w:lastRowFirstColumn="0" w:lastRowLastColumn="0"/>
-            </w:pPr>
-            <w:r>
-              <w:t>Consultar Empresa Transporte</w:t>
-            </w:r>
-          </w:p>
-        </w:tc>
-        <w:tc>
-          <w:tcPr>
-            <w:tcW w:w="4253" w:type="dxa"/>
-          </w:tcPr>
-          <w:p>
-            <w:pPr>
-              <w:cnfStyle w:val="000000100000" w:firstRow="0" w:lastRow="0" w:firstColumn="0" w:lastColumn="0" w:oddVBand="0" w:evenVBand="0" w:oddHBand="1" w:evenHBand="0" w:firstRowFirstColumn="0" w:firstRowLastColumn="0" w:lastRowFirstColumn="0" w:lastRowLastColumn="0"/>
-            </w:pPr>
-            <w:r>
-              <w:t>Informar sobre los datos referidos a una empresa de transporte.</w:t>
-            </w:r>
-          </w:p>
-        </w:tc>
-      </w:tr>
-      <w:tr>
-        <w:tc>
-          <w:tcPr>
-            <w:cnfStyle w:val="001000000000" w:firstRow="0" w:lastRow="0" w:firstColumn="1" w:lastColumn="0" w:oddVBand="0" w:evenVBand="0" w:oddHBand="0" w:evenHBand="0" w:firstRowFirstColumn="0" w:firstRowLastColumn="0" w:lastRowFirstColumn="0" w:lastRowLastColumn="0"/>
-            <w:tcW w:w="1242" w:type="dxa"/>
-          </w:tcPr>
-          <w:p>
-            <w:r>
               <w:t>018</w:t>
             </w:r>
           </w:p>
@@ -442,7 +405,7 @@
           </w:tcPr>
           <w:p>
             <w:pPr>
-              <w:cnfStyle w:val="000000000000" w:firstRow="0" w:lastRow="0" w:firstColumn="0" w:lastColumn="0" w:oddVBand="0" w:evenVBand="0" w:oddHBand="0" w:evenHBand="0" w:firstRowFirstColumn="0" w:firstRowLastColumn="0" w:lastRowFirstColumn="0" w:lastRowLastColumn="0"/>
+              <w:cnfStyle w:val="000000100000" w:firstRow="0" w:lastRow="0" w:firstColumn="0" w:lastColumn="0" w:oddVBand="0" w:evenVBand="0" w:oddHBand="1" w:evenHBand="0" w:firstRowFirstColumn="0" w:firstRowLastColumn="0" w:lastRowFirstColumn="0" w:lastRowLastColumn="0"/>
             </w:pPr>
             <w:r>
               <w:t>Registrar Catalogo Proveedor</w:t>
@@ -455,10 +418,50 @@
           </w:tcPr>
           <w:p>
             <w:pPr>
-              <w:cnfStyle w:val="000000000000" w:firstRow="0" w:lastRow="0" w:firstColumn="0" w:lastColumn="0" w:oddVBand="0" w:evenVBand="0" w:oddHBand="0" w:evenHBand="0" w:firstRowFirstColumn="0" w:firstRowLastColumn="0" w:lastRowFirstColumn="0" w:lastRowLastColumn="0"/>
+              <w:cnfStyle w:val="000000100000" w:firstRow="0" w:lastRow="0" w:firstColumn="0" w:lastColumn="0" w:oddVBand="0" w:evenVBand="0" w:oddHBand="1" w:evenHBand="0" w:firstRowFirstColumn="0" w:firstRowLastColumn="0" w:lastRowFirstColumn="0" w:lastRowLastColumn="0"/>
             </w:pPr>
             <w:r>
               <w:t>Registrar un nuevo catálogo de un proveedor.</w:t>
+            </w:r>
+          </w:p>
+        </w:tc>
+      </w:tr>
+      <w:tr>
+        <w:tc>
+          <w:tcPr>
+            <w:cnfStyle w:val="001000000000" w:firstRow="0" w:lastRow="0" w:firstColumn="1" w:lastColumn="0" w:oddVBand="0" w:evenVBand="0" w:oddHBand="0" w:evenHBand="0" w:firstRowFirstColumn="0" w:firstRowLastColumn="0" w:lastRowFirstColumn="0" w:lastRowLastColumn="0"/>
+            <w:tcW w:w="1242" w:type="dxa"/>
+          </w:tcPr>
+          <w:p>
+            <w:r>
+              <w:t>019</w:t>
+            </w:r>
+          </w:p>
+        </w:tc>
+        <w:tc>
+          <w:tcPr>
+            <w:tcW w:w="3402" w:type="dxa"/>
+            <w:gridSpan w:val="2"/>
+          </w:tcPr>
+          <w:p>
+            <w:pPr>
+              <w:cnfStyle w:val="000000000000" w:firstRow="0" w:lastRow="0" w:firstColumn="0" w:lastColumn="0" w:oddVBand="0" w:evenVBand="0" w:oddHBand="0" w:evenHBand="0" w:firstRowFirstColumn="0" w:firstRowLastColumn="0" w:lastRowFirstColumn="0" w:lastRowLastColumn="0"/>
+            </w:pPr>
+            <w:r>
+              <w:t>Consultar Catalogo Proveedor</w:t>
+            </w:r>
+          </w:p>
+        </w:tc>
+        <w:tc>
+          <w:tcPr>
+            <w:tcW w:w="4253" w:type="dxa"/>
+          </w:tcPr>
+          <w:p>
+            <w:pPr>
+              <w:cnfStyle w:val="000000000000" w:firstRow="0" w:lastRow="0" w:firstColumn="0" w:lastColumn="0" w:oddVBand="0" w:evenVBand="0" w:oddHBand="0" w:evenHBand="0" w:firstRowFirstColumn="0" w:firstRowLastColumn="0" w:lastRowFirstColumn="0" w:lastRowLastColumn="0"/>
+            </w:pPr>
+            <w:r>
+              <w:t>Informar sobre los productos de venta en el catálogo de un proveedor.</w:t>
             </w:r>
           </w:p>
         </w:tc>
@@ -474,46 +477,6 @@
           </w:tcPr>
           <w:p>
             <w:r>
-              <w:t>019</w:t>
-            </w:r>
-          </w:p>
-        </w:tc>
-        <w:tc>
-          <w:tcPr>
-            <w:tcW w:w="3402" w:type="dxa"/>
-            <w:gridSpan w:val="2"/>
-          </w:tcPr>
-          <w:p>
-            <w:pPr>
-              <w:cnfStyle w:val="000000100000" w:firstRow="0" w:lastRow="0" w:firstColumn="0" w:lastColumn="0" w:oddVBand="0" w:evenVBand="0" w:oddHBand="1" w:evenHBand="0" w:firstRowFirstColumn="0" w:firstRowLastColumn="0" w:lastRowFirstColumn="0" w:lastRowLastColumn="0"/>
-            </w:pPr>
-            <w:r>
-              <w:t>Consultar Catalogo Proveedor</w:t>
-            </w:r>
-          </w:p>
-        </w:tc>
-        <w:tc>
-          <w:tcPr>
-            <w:tcW w:w="4253" w:type="dxa"/>
-          </w:tcPr>
-          <w:p>
-            <w:pPr>
-              <w:cnfStyle w:val="000000100000" w:firstRow="0" w:lastRow="0" w:firstColumn="0" w:lastColumn="0" w:oddVBand="0" w:evenVBand="0" w:oddHBand="1" w:evenHBand="0" w:firstRowFirstColumn="0" w:firstRowLastColumn="0" w:lastRowFirstColumn="0" w:lastRowLastColumn="0"/>
-            </w:pPr>
-            <w:r>
-              <w:t>Informar sobre los productos de venta en el catálogo de un proveedor.</w:t>
-            </w:r>
-          </w:p>
-        </w:tc>
-      </w:tr>
-      <w:tr>
-        <w:tc>
-          <w:tcPr>
-            <w:cnfStyle w:val="001000000000" w:firstRow="0" w:lastRow="0" w:firstColumn="1" w:lastColumn="0" w:oddVBand="0" w:evenVBand="0" w:oddHBand="0" w:evenHBand="0" w:firstRowFirstColumn="0" w:firstRowLastColumn="0" w:lastRowFirstColumn="0" w:lastRowLastColumn="0"/>
-            <w:tcW w:w="1242" w:type="dxa"/>
-          </w:tcPr>
-          <w:p>
-            <w:r>
               <w:t>020</w:t>
             </w:r>
           </w:p>
@@ -525,7 +488,7 @@
           </w:tcPr>
           <w:p>
             <w:pPr>
-              <w:cnfStyle w:val="000000000000" w:firstRow="0" w:lastRow="0" w:firstColumn="0" w:lastColumn="0" w:oddVBand="0" w:evenVBand="0" w:oddHBand="0" w:evenHBand="0" w:firstRowFirstColumn="0" w:firstRowLastColumn="0" w:lastRowFirstColumn="0" w:lastRowLastColumn="0"/>
+              <w:cnfStyle w:val="000000100000" w:firstRow="0" w:lastRow="0" w:firstColumn="0" w:lastColumn="0" w:oddVBand="0" w:evenVBand="0" w:oddHBand="1" w:evenHBand="0" w:firstRowFirstColumn="0" w:firstRowLastColumn="0" w:lastRowFirstColumn="0" w:lastRowLastColumn="0"/>
             </w:pPr>
             <w:r>
               <w:t>Eliminar Catalogo Proveedor.</w:t>
@@ -538,11 +501,45 @@
           </w:tcPr>
           <w:p>
             <w:pPr>
-              <w:cnfStyle w:val="000000000000" w:firstRow="0" w:lastRow="0" w:firstColumn="0" w:lastColumn="0" w:oddVBand="0" w:evenVBand="0" w:oddHBand="0" w:evenHBand="0" w:firstRowFirstColumn="0" w:firstRowLastColumn="0" w:lastRowFirstColumn="0" w:lastRowLastColumn="0"/>
+              <w:cnfStyle w:val="000000100000" w:firstRow="0" w:lastRow="0" w:firstColumn="0" w:lastColumn="0" w:oddVBand="0" w:evenVBand="0" w:oddHBand="1" w:evenHBand="0" w:firstRowFirstColumn="0" w:firstRowLastColumn="0" w:lastRowFirstColumn="0" w:lastRowLastColumn="0"/>
             </w:pPr>
             <w:r>
               <w:t>Eliminar un catálogo de un proveedor.</w:t>
             </w:r>
+          </w:p>
+        </w:tc>
+      </w:tr>
+      <w:tr>
+        <w:tc>
+          <w:tcPr>
+            <w:cnfStyle w:val="001000000000" w:firstRow="0" w:lastRow="0" w:firstColumn="1" w:lastColumn="0" w:oddVBand="0" w:evenVBand="0" w:oddHBand="0" w:evenHBand="0" w:firstRowFirstColumn="0" w:firstRowLastColumn="0" w:lastRowFirstColumn="0" w:lastRowLastColumn="0"/>
+            <w:tcW w:w="1242" w:type="dxa"/>
+          </w:tcPr>
+          <w:p>
+            <w:r>
+              <w:t>Depósito</w:t>
+            </w:r>
+          </w:p>
+        </w:tc>
+        <w:tc>
+          <w:tcPr>
+            <w:tcW w:w="3402" w:type="dxa"/>
+            <w:gridSpan w:val="2"/>
+          </w:tcPr>
+          <w:p>
+            <w:pPr>
+              <w:cnfStyle w:val="000000000000" w:firstRow="0" w:lastRow="0" w:firstColumn="0" w:lastColumn="0" w:oddVBand="0" w:evenVBand="0" w:oddHBand="0" w:evenHBand="0" w:firstRowFirstColumn="0" w:firstRowLastColumn="0" w:lastRowFirstColumn="0" w:lastRowLastColumn="0"/>
+            </w:pPr>
+          </w:p>
+        </w:tc>
+        <w:tc>
+          <w:tcPr>
+            <w:tcW w:w="4253" w:type="dxa"/>
+          </w:tcPr>
+          <w:p>
+            <w:pPr>
+              <w:cnfStyle w:val="000000000000" w:firstRow="0" w:lastRow="0" w:firstColumn="0" w:lastColumn="0" w:oddVBand="0" w:evenVBand="0" w:oddHBand="0" w:evenHBand="0" w:firstRowFirstColumn="0" w:firstRowLastColumn="0" w:lastRowFirstColumn="0" w:lastRowLastColumn="0"/>
+            </w:pPr>
           </w:p>
         </w:tc>
       </w:tr>
@@ -557,40 +554,6 @@
           </w:tcPr>
           <w:p>
             <w:r>
-              <w:t>Depósito</w:t>
-            </w:r>
-          </w:p>
-        </w:tc>
-        <w:tc>
-          <w:tcPr>
-            <w:tcW w:w="3402" w:type="dxa"/>
-            <w:gridSpan w:val="2"/>
-          </w:tcPr>
-          <w:p>
-            <w:pPr>
-              <w:cnfStyle w:val="000000100000" w:firstRow="0" w:lastRow="0" w:firstColumn="0" w:lastColumn="0" w:oddVBand="0" w:evenVBand="0" w:oddHBand="1" w:evenHBand="0" w:firstRowFirstColumn="0" w:firstRowLastColumn="0" w:lastRowFirstColumn="0" w:lastRowLastColumn="0"/>
-            </w:pPr>
-          </w:p>
-        </w:tc>
-        <w:tc>
-          <w:tcPr>
-            <w:tcW w:w="4253" w:type="dxa"/>
-          </w:tcPr>
-          <w:p>
-            <w:pPr>
-              <w:cnfStyle w:val="000000100000" w:firstRow="0" w:lastRow="0" w:firstColumn="0" w:lastColumn="0" w:oddVBand="0" w:evenVBand="0" w:oddHBand="1" w:evenHBand="0" w:firstRowFirstColumn="0" w:firstRowLastColumn="0" w:lastRowFirstColumn="0" w:lastRowLastColumn="0"/>
-            </w:pPr>
-          </w:p>
-        </w:tc>
-      </w:tr>
-      <w:tr>
-        <w:tc>
-          <w:tcPr>
-            <w:cnfStyle w:val="001000000000" w:firstRow="0" w:lastRow="0" w:firstColumn="1" w:lastColumn="0" w:oddVBand="0" w:evenVBand="0" w:oddHBand="0" w:evenHBand="0" w:firstRowFirstColumn="0" w:firstRowLastColumn="0" w:lastRowFirstColumn="0" w:lastRowLastColumn="0"/>
-            <w:tcW w:w="1242" w:type="dxa"/>
-          </w:tcPr>
-          <w:p>
-            <w:r>
               <w:t>107</w:t>
             </w:r>
           </w:p>
@@ -602,7 +565,7 @@
           </w:tcPr>
           <w:p>
             <w:pPr>
-              <w:cnfStyle w:val="000000000000" w:firstRow="0" w:lastRow="0" w:firstColumn="0" w:lastColumn="0" w:oddVBand="0" w:evenVBand="0" w:oddHBand="0" w:evenHBand="0" w:firstRowFirstColumn="0" w:firstRowLastColumn="0" w:lastRowFirstColumn="0" w:lastRowLastColumn="0"/>
+              <w:cnfStyle w:val="000000100000" w:firstRow="0" w:lastRow="0" w:firstColumn="0" w:lastColumn="0" w:oddVBand="0" w:evenVBand="0" w:oddHBand="1" w:evenHBand="0" w:firstRowFirstColumn="0" w:firstRowLastColumn="0" w:lastRowFirstColumn="0" w:lastRowLastColumn="0"/>
             </w:pPr>
             <w:r>
               <w:t>Notificar Necesidad de Reabastecimiento</w:t>
@@ -615,15 +578,50 @@
           </w:tcPr>
           <w:p>
             <w:pPr>
-              <w:cnfStyle w:val="000000000000" w:firstRow="0" w:lastRow="0" w:firstColumn="0" w:lastColumn="0" w:oddVBand="0" w:evenVBand="0" w:oddHBand="0" w:evenHBand="0" w:firstRowFirstColumn="0" w:firstRowLastColumn="0" w:lastRowFirstColumn="0" w:lastRowLastColumn="0"/>
-            </w:pPr>
-            <w:r>
-              <w:t xml:space="preserve">Notificar, a los Encargados de Depósito, aquellos productos </w:t>
-            </w:r>
-            <w:bookmarkStart w:id="0" w:name="_GoBack"/>
-            <w:bookmarkEnd w:id="0"/>
-            <w:r>
-              <w:t>que estén en el stock mínimo o por debajo del mismo.</w:t>
+              <w:cnfStyle w:val="000000100000" w:firstRow="0" w:lastRow="0" w:firstColumn="0" w:lastColumn="0" w:oddVBand="0" w:evenVBand="0" w:oddHBand="1" w:evenHBand="0" w:firstRowFirstColumn="0" w:firstRowLastColumn="0" w:lastRowFirstColumn="0" w:lastRowLastColumn="0"/>
+            </w:pPr>
+            <w:r>
+              <w:t>Notificar, a los Encargados de Depósito, aquellos productos que estén en el stock mínimo o por debajo del mismo.</w:t>
+            </w:r>
+          </w:p>
+        </w:tc>
+      </w:tr>
+      <w:tr>
+        <w:tc>
+          <w:tcPr>
+            <w:cnfStyle w:val="001000000000" w:firstRow="0" w:lastRow="0" w:firstColumn="1" w:lastColumn="0" w:oddVBand="0" w:evenVBand="0" w:oddHBand="0" w:evenHBand="0" w:firstRowFirstColumn="0" w:firstRowLastColumn="0" w:lastRowFirstColumn="0" w:lastRowLastColumn="0"/>
+            <w:tcW w:w="1242" w:type="dxa"/>
+          </w:tcPr>
+          <w:p>
+            <w:r>
+              <w:t>112</w:t>
+            </w:r>
+          </w:p>
+        </w:tc>
+        <w:tc>
+          <w:tcPr>
+            <w:tcW w:w="3402" w:type="dxa"/>
+            <w:gridSpan w:val="2"/>
+          </w:tcPr>
+          <w:p>
+            <w:pPr>
+              <w:cnfStyle w:val="000000000000" w:firstRow="0" w:lastRow="0" w:firstColumn="0" w:lastColumn="0" w:oddVBand="0" w:evenVBand="0" w:oddHBand="0" w:evenHBand="0" w:firstRowFirstColumn="0" w:firstRowLastColumn="0" w:lastRowFirstColumn="0" w:lastRowLastColumn="0"/>
+            </w:pPr>
+            <w:r>
+              <w:t>Modificar Producto</w:t>
+            </w:r>
+          </w:p>
+        </w:tc>
+        <w:tc>
+          <w:tcPr>
+            <w:tcW w:w="4253" w:type="dxa"/>
+          </w:tcPr>
+          <w:p>
+            <w:pPr>
+              <w:cnfStyle w:val="000000000000" w:firstRow="0" w:lastRow="0" w:firstColumn="0" w:lastColumn="0" w:oddVBand="0" w:evenVBand="0" w:oddHBand="0" w:evenHBand="0" w:firstRowFirstColumn="0" w:firstRowLastColumn="0" w:lastRowFirstColumn="0" w:lastRowLastColumn="0"/>
+            </w:pPr>
+            <w:r>
+              <w:t>Registrar los cambios referidos a un producto.</w:t>
             </w:r>
           </w:p>
         </w:tc>
@@ -639,74 +637,74 @@
           </w:tcPr>
           <w:p>
             <w:r>
-              <w:t>120</w:t>
-            </w:r>
-          </w:p>
-        </w:tc>
-        <w:tc>
-          <w:tcPr>
-            <w:tcW w:w="3402" w:type="dxa"/>
-            <w:gridSpan w:val="2"/>
-          </w:tcPr>
-          <w:p>
-            <w:pPr>
-              <w:cnfStyle w:val="000000100000" w:firstRow="0" w:lastRow="0" w:firstColumn="0" w:lastColumn="0" w:oddVBand="0" w:evenVBand="0" w:oddHBand="1" w:evenHBand="0" w:firstRowFirstColumn="0" w:firstRowLastColumn="0" w:lastRowFirstColumn="0" w:lastRowLastColumn="0"/>
-            </w:pPr>
-            <w:r>
-              <w:t>Registrar Color</w:t>
-            </w:r>
-          </w:p>
-        </w:tc>
-        <w:tc>
-          <w:tcPr>
-            <w:tcW w:w="4253" w:type="dxa"/>
-          </w:tcPr>
-          <w:p>
-            <w:pPr>
-              <w:cnfStyle w:val="000000100000" w:firstRow="0" w:lastRow="0" w:firstColumn="0" w:lastColumn="0" w:oddVBand="0" w:evenVBand="0" w:oddHBand="1" w:evenHBand="0" w:firstRowFirstColumn="0" w:firstRowLastColumn="0" w:lastRowFirstColumn="0" w:lastRowLastColumn="0"/>
-            </w:pPr>
-            <w:r>
-              <w:t>Registrar, modificar o eliminar un color.</w:t>
-            </w:r>
-          </w:p>
-        </w:tc>
-      </w:tr>
-      <w:tr>
-        <w:tc>
-          <w:tcPr>
-            <w:cnfStyle w:val="001000000000" w:firstRow="0" w:lastRow="0" w:firstColumn="1" w:lastColumn="0" w:oddVBand="0" w:evenVBand="0" w:oddHBand="0" w:evenHBand="0" w:firstRowFirstColumn="0" w:firstRowLastColumn="0" w:lastRowFirstColumn="0" w:lastRowLastColumn="0"/>
-            <w:tcW w:w="1242" w:type="dxa"/>
-          </w:tcPr>
-          <w:p>
-            <w:r>
-              <w:t>121</w:t>
-            </w:r>
-          </w:p>
-        </w:tc>
-        <w:tc>
-          <w:tcPr>
-            <w:tcW w:w="3402" w:type="dxa"/>
-            <w:gridSpan w:val="2"/>
-          </w:tcPr>
-          <w:p>
-            <w:pPr>
-              <w:cnfStyle w:val="000000000000" w:firstRow="0" w:lastRow="0" w:firstColumn="0" w:lastColumn="0" w:oddVBand="0" w:evenVBand="0" w:oddHBand="0" w:evenHBand="0" w:firstRowFirstColumn="0" w:firstRowLastColumn="0" w:lastRowFirstColumn="0" w:lastRowLastColumn="0"/>
-            </w:pPr>
-            <w:r>
-              <w:t>Registrar Marca</w:t>
-            </w:r>
-          </w:p>
-        </w:tc>
-        <w:tc>
-          <w:tcPr>
-            <w:tcW w:w="4253" w:type="dxa"/>
-          </w:tcPr>
-          <w:p>
-            <w:pPr>
-              <w:cnfStyle w:val="000000000000" w:firstRow="0" w:lastRow="0" w:firstColumn="0" w:lastColumn="0" w:oddVBand="0" w:evenVBand="0" w:oddHBand="0" w:evenHBand="0" w:firstRowFirstColumn="0" w:firstRowLastColumn="0" w:lastRowFirstColumn="0" w:lastRowLastColumn="0"/>
-            </w:pPr>
-            <w:r>
-              <w:t>Registrar, modificar o eliminar una nueva marca de producto.</w:t>
+              <w:t>116</w:t>
+            </w:r>
+          </w:p>
+        </w:tc>
+        <w:tc>
+          <w:tcPr>
+            <w:tcW w:w="3402" w:type="dxa"/>
+            <w:gridSpan w:val="2"/>
+          </w:tcPr>
+          <w:p>
+            <w:pPr>
+              <w:cnfStyle w:val="000000100000" w:firstRow="0" w:lastRow="0" w:firstColumn="0" w:lastColumn="0" w:oddVBand="0" w:evenVBand="0" w:oddHBand="1" w:evenHBand="0" w:firstRowFirstColumn="0" w:firstRowLastColumn="0" w:lastRowFirstColumn="0" w:lastRowLastColumn="0"/>
+            </w:pPr>
+            <w:r>
+              <w:t>Consultar Materia Prima</w:t>
+            </w:r>
+          </w:p>
+        </w:tc>
+        <w:tc>
+          <w:tcPr>
+            <w:tcW w:w="4253" w:type="dxa"/>
+          </w:tcPr>
+          <w:p>
+            <w:pPr>
+              <w:cnfStyle w:val="000000100000" w:firstRow="0" w:lastRow="0" w:firstColumn="0" w:lastColumn="0" w:oddVBand="0" w:evenVBand="0" w:oddHBand="1" w:evenHBand="0" w:firstRowFirstColumn="0" w:firstRowLastColumn="0" w:lastRowFirstColumn="0" w:lastRowLastColumn="0"/>
+            </w:pPr>
+            <w:r>
+              <w:t>Informar sobre los datos referidos a una materia prima</w:t>
+            </w:r>
+          </w:p>
+        </w:tc>
+      </w:tr>
+      <w:tr>
+        <w:tc>
+          <w:tcPr>
+            <w:cnfStyle w:val="001000000000" w:firstRow="0" w:lastRow="0" w:firstColumn="1" w:lastColumn="0" w:oddVBand="0" w:evenVBand="0" w:oddHBand="0" w:evenHBand="0" w:firstRowFirstColumn="0" w:firstRowLastColumn="0" w:lastRowFirstColumn="0" w:lastRowLastColumn="0"/>
+            <w:tcW w:w="1242" w:type="dxa"/>
+          </w:tcPr>
+          <w:p>
+            <w:r>
+              <w:t>117</w:t>
+            </w:r>
+          </w:p>
+        </w:tc>
+        <w:tc>
+          <w:tcPr>
+            <w:tcW w:w="3402" w:type="dxa"/>
+            <w:gridSpan w:val="2"/>
+          </w:tcPr>
+          <w:p>
+            <w:pPr>
+              <w:cnfStyle w:val="000000000000" w:firstRow="0" w:lastRow="0" w:firstColumn="0" w:lastColumn="0" w:oddVBand="0" w:evenVBand="0" w:oddHBand="0" w:evenHBand="0" w:firstRowFirstColumn="0" w:firstRowLastColumn="0" w:lastRowFirstColumn="0" w:lastRowLastColumn="0"/>
+            </w:pPr>
+            <w:r>
+              <w:t>Modificar Materia Prima</w:t>
+            </w:r>
+          </w:p>
+        </w:tc>
+        <w:tc>
+          <w:tcPr>
+            <w:tcW w:w="4253" w:type="dxa"/>
+          </w:tcPr>
+          <w:p>
+            <w:pPr>
+              <w:cnfStyle w:val="000000000000" w:firstRow="0" w:lastRow="0" w:firstColumn="0" w:lastColumn="0" w:oddVBand="0" w:evenVBand="0" w:oddHBand="0" w:evenHBand="0" w:firstRowFirstColumn="0" w:firstRowLastColumn="0" w:lastRowFirstColumn="0" w:lastRowLastColumn="0"/>
+            </w:pPr>
+            <w:r>
+              <w:t>Registrar los cambios referidos a una materia prima.</w:t>
             </w:r>
           </w:p>
         </w:tc>
@@ -722,74 +720,74 @@
           </w:tcPr>
           <w:p>
             <w:r>
-              <w:t>122</w:t>
-            </w:r>
-          </w:p>
-        </w:tc>
-        <w:tc>
-          <w:tcPr>
-            <w:tcW w:w="3402" w:type="dxa"/>
-            <w:gridSpan w:val="2"/>
-          </w:tcPr>
-          <w:p>
-            <w:pPr>
-              <w:cnfStyle w:val="000000100000" w:firstRow="0" w:lastRow="0" w:firstColumn="0" w:lastColumn="0" w:oddVBand="0" w:evenVBand="0" w:oddHBand="1" w:evenHBand="0" w:firstRowFirstColumn="0" w:firstRowLastColumn="0" w:lastRowFirstColumn="0" w:lastRowLastColumn="0"/>
-            </w:pPr>
-            <w:r>
-              <w:t>Registrar Modelo</w:t>
-            </w:r>
-          </w:p>
-        </w:tc>
-        <w:tc>
-          <w:tcPr>
-            <w:tcW w:w="4253" w:type="dxa"/>
-          </w:tcPr>
-          <w:p>
-            <w:pPr>
-              <w:cnfStyle w:val="000000100000" w:firstRow="0" w:lastRow="0" w:firstColumn="0" w:lastColumn="0" w:oddVBand="0" w:evenVBand="0" w:oddHBand="1" w:evenHBand="0" w:firstRowFirstColumn="0" w:firstRowLastColumn="0" w:lastRowFirstColumn="0" w:lastRowLastColumn="0"/>
-            </w:pPr>
-            <w:r>
-              <w:t>Registrar, modificar o eliminar un nuevo modelo de producto.</w:t>
-            </w:r>
-          </w:p>
-        </w:tc>
-      </w:tr>
-      <w:tr>
-        <w:tc>
-          <w:tcPr>
-            <w:cnfStyle w:val="001000000000" w:firstRow="0" w:lastRow="0" w:firstColumn="1" w:lastColumn="0" w:oddVBand="0" w:evenVBand="0" w:oddHBand="0" w:evenHBand="0" w:firstRowFirstColumn="0" w:firstRowLastColumn="0" w:lastRowFirstColumn="0" w:lastRowLastColumn="0"/>
-            <w:tcW w:w="1242" w:type="dxa"/>
-          </w:tcPr>
-          <w:p>
-            <w:r>
-              <w:t>123</w:t>
-            </w:r>
-          </w:p>
-        </w:tc>
-        <w:tc>
-          <w:tcPr>
-            <w:tcW w:w="3402" w:type="dxa"/>
-            <w:gridSpan w:val="2"/>
-          </w:tcPr>
-          <w:p>
-            <w:pPr>
-              <w:cnfStyle w:val="000000000000" w:firstRow="0" w:lastRow="0" w:firstColumn="0" w:lastColumn="0" w:oddVBand="0" w:evenVBand="0" w:oddHBand="0" w:evenHBand="0" w:firstRowFirstColumn="0" w:firstRowLastColumn="0" w:lastRowFirstColumn="0" w:lastRowLastColumn="0"/>
-            </w:pPr>
-            <w:r>
-              <w:t>Registrar Tamaño</w:t>
-            </w:r>
-          </w:p>
-        </w:tc>
-        <w:tc>
-          <w:tcPr>
-            <w:tcW w:w="4253" w:type="dxa"/>
-          </w:tcPr>
-          <w:p>
-            <w:pPr>
-              <w:cnfStyle w:val="000000000000" w:firstRow="0" w:lastRow="0" w:firstColumn="0" w:lastColumn="0" w:oddVBand="0" w:evenVBand="0" w:oddHBand="0" w:evenHBand="0" w:firstRowFirstColumn="0" w:firstRowLastColumn="0" w:lastRowFirstColumn="0" w:lastRowLastColumn="0"/>
-            </w:pPr>
-            <w:r>
-              <w:t>Registrar, modificar o eliminar un nuevo tamaño de producto.</w:t>
+              <w:t>120</w:t>
+            </w:r>
+          </w:p>
+        </w:tc>
+        <w:tc>
+          <w:tcPr>
+            <w:tcW w:w="3402" w:type="dxa"/>
+            <w:gridSpan w:val="2"/>
+          </w:tcPr>
+          <w:p>
+            <w:pPr>
+              <w:cnfStyle w:val="000000100000" w:firstRow="0" w:lastRow="0" w:firstColumn="0" w:lastColumn="0" w:oddVBand="0" w:evenVBand="0" w:oddHBand="1" w:evenHBand="0" w:firstRowFirstColumn="0" w:firstRowLastColumn="0" w:lastRowFirstColumn="0" w:lastRowLastColumn="0"/>
+            </w:pPr>
+            <w:r>
+              <w:t>Registrar Color</w:t>
+            </w:r>
+          </w:p>
+        </w:tc>
+        <w:tc>
+          <w:tcPr>
+            <w:tcW w:w="4253" w:type="dxa"/>
+          </w:tcPr>
+          <w:p>
+            <w:pPr>
+              <w:cnfStyle w:val="000000100000" w:firstRow="0" w:lastRow="0" w:firstColumn="0" w:lastColumn="0" w:oddVBand="0" w:evenVBand="0" w:oddHBand="1" w:evenHBand="0" w:firstRowFirstColumn="0" w:firstRowLastColumn="0" w:lastRowFirstColumn="0" w:lastRowLastColumn="0"/>
+            </w:pPr>
+            <w:r>
+              <w:t>Registrar, modificar o eliminar un nuevo color.</w:t>
+            </w:r>
+          </w:p>
+        </w:tc>
+      </w:tr>
+      <w:tr>
+        <w:tc>
+          <w:tcPr>
+            <w:cnfStyle w:val="001000000000" w:firstRow="0" w:lastRow="0" w:firstColumn="1" w:lastColumn="0" w:oddVBand="0" w:evenVBand="0" w:oddHBand="0" w:evenHBand="0" w:firstRowFirstColumn="0" w:firstRowLastColumn="0" w:lastRowFirstColumn="0" w:lastRowLastColumn="0"/>
+            <w:tcW w:w="1242" w:type="dxa"/>
+          </w:tcPr>
+          <w:p>
+            <w:r>
+              <w:t>121</w:t>
+            </w:r>
+          </w:p>
+        </w:tc>
+        <w:tc>
+          <w:tcPr>
+            <w:tcW w:w="3402" w:type="dxa"/>
+            <w:gridSpan w:val="2"/>
+          </w:tcPr>
+          <w:p>
+            <w:pPr>
+              <w:cnfStyle w:val="000000000000" w:firstRow="0" w:lastRow="0" w:firstColumn="0" w:lastColumn="0" w:oddVBand="0" w:evenVBand="0" w:oddHBand="0" w:evenHBand="0" w:firstRowFirstColumn="0" w:firstRowLastColumn="0" w:lastRowFirstColumn="0" w:lastRowLastColumn="0"/>
+            </w:pPr>
+            <w:r>
+              <w:t>Registrar Marca</w:t>
+            </w:r>
+          </w:p>
+        </w:tc>
+        <w:tc>
+          <w:tcPr>
+            <w:tcW w:w="4253" w:type="dxa"/>
+          </w:tcPr>
+          <w:p>
+            <w:pPr>
+              <w:cnfStyle w:val="000000000000" w:firstRow="0" w:lastRow="0" w:firstColumn="0" w:lastColumn="0" w:oddVBand="0" w:evenVBand="0" w:oddHBand="0" w:evenHBand="0" w:firstRowFirstColumn="0" w:firstRowLastColumn="0" w:lastRowFirstColumn="0" w:lastRowLastColumn="0"/>
+            </w:pPr>
+            <w:r>
+              <w:t>Registrar, modificar o eliminar una nueva marca de producto.</w:t>
             </w:r>
           </w:p>
         </w:tc>
@@ -805,74 +803,74 @@
           </w:tcPr>
           <w:p>
             <w:r>
-              <w:t>124</w:t>
-            </w:r>
-          </w:p>
-        </w:tc>
-        <w:tc>
-          <w:tcPr>
-            <w:tcW w:w="3402" w:type="dxa"/>
-            <w:gridSpan w:val="2"/>
-          </w:tcPr>
-          <w:p>
-            <w:pPr>
-              <w:cnfStyle w:val="000000100000" w:firstRow="0" w:lastRow="0" w:firstColumn="0" w:lastColumn="0" w:oddVBand="0" w:evenVBand="0" w:oddHBand="1" w:evenHBand="0" w:firstRowFirstColumn="0" w:firstRowLastColumn="0" w:lastRowFirstColumn="0" w:lastRowLastColumn="0"/>
-            </w:pPr>
-            <w:r>
-              <w:t>Registrar Accesorio</w:t>
-            </w:r>
-          </w:p>
-        </w:tc>
-        <w:tc>
-          <w:tcPr>
-            <w:tcW w:w="4253" w:type="dxa"/>
-          </w:tcPr>
-          <w:p>
-            <w:pPr>
-              <w:cnfStyle w:val="000000100000" w:firstRow="0" w:lastRow="0" w:firstColumn="0" w:lastColumn="0" w:oddVBand="0" w:evenVBand="0" w:oddHBand="1" w:evenHBand="0" w:firstRowFirstColumn="0" w:firstRowLastColumn="0" w:lastRowFirstColumn="0" w:lastRowLastColumn="0"/>
-            </w:pPr>
-            <w:r>
-              <w:t>Registrar, modificar o eliminar un nuevo accesorio de producto.</w:t>
-            </w:r>
-          </w:p>
-        </w:tc>
-      </w:tr>
-      <w:tr>
-        <w:tc>
-          <w:tcPr>
-            <w:cnfStyle w:val="001000000000" w:firstRow="0" w:lastRow="0" w:firstColumn="1" w:lastColumn="0" w:oddVBand="0" w:evenVBand="0" w:oddHBand="0" w:evenHBand="0" w:firstRowFirstColumn="0" w:firstRowLastColumn="0" w:lastRowFirstColumn="0" w:lastRowLastColumn="0"/>
-            <w:tcW w:w="1242" w:type="dxa"/>
-          </w:tcPr>
-          <w:p>
-            <w:r>
-              <w:t>125</w:t>
-            </w:r>
-          </w:p>
-        </w:tc>
-        <w:tc>
-          <w:tcPr>
-            <w:tcW w:w="3402" w:type="dxa"/>
-            <w:gridSpan w:val="2"/>
-          </w:tcPr>
-          <w:p>
-            <w:pPr>
-              <w:cnfStyle w:val="000000000000" w:firstRow="0" w:lastRow="0" w:firstColumn="0" w:lastColumn="0" w:oddVBand="0" w:evenVBand="0" w:oddHBand="0" w:evenHBand="0" w:firstRowFirstColumn="0" w:firstRowLastColumn="0" w:lastRowFirstColumn="0" w:lastRowLastColumn="0"/>
-            </w:pPr>
-            <w:r>
-              <w:t>Registrar Tipo Accesorio</w:t>
-            </w:r>
-          </w:p>
-        </w:tc>
-        <w:tc>
-          <w:tcPr>
-            <w:tcW w:w="4253" w:type="dxa"/>
-          </w:tcPr>
-          <w:p>
-            <w:pPr>
-              <w:cnfStyle w:val="000000000000" w:firstRow="0" w:lastRow="0" w:firstColumn="0" w:lastColumn="0" w:oddVBand="0" w:evenVBand="0" w:oddHBand="0" w:evenHBand="0" w:firstRowFirstColumn="0" w:firstRowLastColumn="0" w:lastRowFirstColumn="0" w:lastRowLastColumn="0"/>
-            </w:pPr>
-            <w:r>
-              <w:t>Registrar, modificar o eliminar un nuevo tipo de accesorio de producto.</w:t>
+              <w:t>122</w:t>
+            </w:r>
+          </w:p>
+        </w:tc>
+        <w:tc>
+          <w:tcPr>
+            <w:tcW w:w="3402" w:type="dxa"/>
+            <w:gridSpan w:val="2"/>
+          </w:tcPr>
+          <w:p>
+            <w:pPr>
+              <w:cnfStyle w:val="000000100000" w:firstRow="0" w:lastRow="0" w:firstColumn="0" w:lastColumn="0" w:oddVBand="0" w:evenVBand="0" w:oddHBand="1" w:evenHBand="0" w:firstRowFirstColumn="0" w:firstRowLastColumn="0" w:lastRowFirstColumn="0" w:lastRowLastColumn="0"/>
+            </w:pPr>
+            <w:r>
+              <w:t>Registrar Modelo</w:t>
+            </w:r>
+          </w:p>
+        </w:tc>
+        <w:tc>
+          <w:tcPr>
+            <w:tcW w:w="4253" w:type="dxa"/>
+          </w:tcPr>
+          <w:p>
+            <w:pPr>
+              <w:cnfStyle w:val="000000100000" w:firstRow="0" w:lastRow="0" w:firstColumn="0" w:lastColumn="0" w:oddVBand="0" w:evenVBand="0" w:oddHBand="1" w:evenHBand="0" w:firstRowFirstColumn="0" w:firstRowLastColumn="0" w:lastRowFirstColumn="0" w:lastRowLastColumn="0"/>
+            </w:pPr>
+            <w:r>
+              <w:t>Registrar, modificar o eliminar un nuevo modelo de producto.</w:t>
+            </w:r>
+          </w:p>
+        </w:tc>
+      </w:tr>
+      <w:tr>
+        <w:tc>
+          <w:tcPr>
+            <w:cnfStyle w:val="001000000000" w:firstRow="0" w:lastRow="0" w:firstColumn="1" w:lastColumn="0" w:oddVBand="0" w:evenVBand="0" w:oddHBand="0" w:evenHBand="0" w:firstRowFirstColumn="0" w:firstRowLastColumn="0" w:lastRowFirstColumn="0" w:lastRowLastColumn="0"/>
+            <w:tcW w:w="1242" w:type="dxa"/>
+          </w:tcPr>
+          <w:p>
+            <w:r>
+              <w:t>123</w:t>
+            </w:r>
+          </w:p>
+        </w:tc>
+        <w:tc>
+          <w:tcPr>
+            <w:tcW w:w="3402" w:type="dxa"/>
+            <w:gridSpan w:val="2"/>
+          </w:tcPr>
+          <w:p>
+            <w:pPr>
+              <w:cnfStyle w:val="000000000000" w:firstRow="0" w:lastRow="0" w:firstColumn="0" w:lastColumn="0" w:oddVBand="0" w:evenVBand="0" w:oddHBand="0" w:evenHBand="0" w:firstRowFirstColumn="0" w:firstRowLastColumn="0" w:lastRowFirstColumn="0" w:lastRowLastColumn="0"/>
+            </w:pPr>
+            <w:r>
+              <w:t>Registrar Tamaño</w:t>
+            </w:r>
+          </w:p>
+        </w:tc>
+        <w:tc>
+          <w:tcPr>
+            <w:tcW w:w="4253" w:type="dxa"/>
+          </w:tcPr>
+          <w:p>
+            <w:pPr>
+              <w:cnfStyle w:val="000000000000" w:firstRow="0" w:lastRow="0" w:firstColumn="0" w:lastColumn="0" w:oddVBand="0" w:evenVBand="0" w:oddHBand="0" w:evenHBand="0" w:firstRowFirstColumn="0" w:firstRowLastColumn="0" w:lastRowFirstColumn="0" w:lastRowLastColumn="0"/>
+            </w:pPr>
+            <w:r>
+              <w:t>Registrar, modificar o eliminar un nuevo tamaño de producto.</w:t>
             </w:r>
           </w:p>
         </w:tc>
@@ -886,61 +884,77 @@
             <w:cnfStyle w:val="001000000000" w:firstRow="0" w:lastRow="0" w:firstColumn="1" w:lastColumn="0" w:oddVBand="0" w:evenVBand="0" w:oddHBand="0" w:evenHBand="0" w:firstRowFirstColumn="0" w:firstRowLastColumn="0" w:lastRowFirstColumn="0" w:lastRowLastColumn="0"/>
             <w:tcW w:w="1242" w:type="dxa"/>
           </w:tcPr>
-          <w:p/>
-        </w:tc>
-        <w:tc>
-          <w:tcPr>
-            <w:tcW w:w="3402" w:type="dxa"/>
-            <w:gridSpan w:val="2"/>
-          </w:tcPr>
-          <w:p>
-            <w:pPr>
-              <w:cnfStyle w:val="000000100000" w:firstRow="0" w:lastRow="0" w:firstColumn="0" w:lastColumn="0" w:oddVBand="0" w:evenVBand="0" w:oddHBand="1" w:evenHBand="0" w:firstRowFirstColumn="0" w:firstRowLastColumn="0" w:lastRowFirstColumn="0" w:lastRowLastColumn="0"/>
-            </w:pPr>
-          </w:p>
-        </w:tc>
-        <w:tc>
-          <w:tcPr>
-            <w:tcW w:w="4253" w:type="dxa"/>
-          </w:tcPr>
-          <w:p>
-            <w:pPr>
-              <w:cnfStyle w:val="000000100000" w:firstRow="0" w:lastRow="0" w:firstColumn="0" w:lastColumn="0" w:oddVBand="0" w:evenVBand="0" w:oddHBand="1" w:evenHBand="0" w:firstRowFirstColumn="0" w:firstRowLastColumn="0" w:lastRowFirstColumn="0" w:lastRowLastColumn="0"/>
-            </w:pPr>
-          </w:p>
-        </w:tc>
-      </w:tr>
-      <w:tr>
-        <w:tc>
-          <w:tcPr>
-            <w:cnfStyle w:val="001000000000" w:firstRow="0" w:lastRow="0" w:firstColumn="1" w:lastColumn="0" w:oddVBand="0" w:evenVBand="0" w:oddHBand="0" w:evenHBand="0" w:firstRowFirstColumn="0" w:firstRowLastColumn="0" w:lastRowFirstColumn="0" w:lastRowLastColumn="0"/>
-            <w:tcW w:w="1242" w:type="dxa"/>
-          </w:tcPr>
-          <w:p>
-            <w:r>
-              <w:t>Calidad</w:t>
-            </w:r>
-          </w:p>
-        </w:tc>
-        <w:tc>
-          <w:tcPr>
-            <w:tcW w:w="3402" w:type="dxa"/>
-            <w:gridSpan w:val="2"/>
-          </w:tcPr>
-          <w:p>
-            <w:pPr>
-              <w:cnfStyle w:val="000000000000" w:firstRow="0" w:lastRow="0" w:firstColumn="0" w:lastColumn="0" w:oddVBand="0" w:evenVBand="0" w:oddHBand="0" w:evenHBand="0" w:firstRowFirstColumn="0" w:firstRowLastColumn="0" w:lastRowFirstColumn="0" w:lastRowLastColumn="0"/>
-            </w:pPr>
-          </w:p>
-        </w:tc>
-        <w:tc>
-          <w:tcPr>
-            <w:tcW w:w="4253" w:type="dxa"/>
-          </w:tcPr>
-          <w:p>
-            <w:pPr>
-              <w:cnfStyle w:val="000000000000" w:firstRow="0" w:lastRow="0" w:firstColumn="0" w:lastColumn="0" w:oddVBand="0" w:evenVBand="0" w:oddHBand="0" w:evenHBand="0" w:firstRowFirstColumn="0" w:firstRowLastColumn="0" w:lastRowFirstColumn="0" w:lastRowLastColumn="0"/>
-            </w:pPr>
+          <w:p>
+            <w:r>
+              <w:t>124</w:t>
+            </w:r>
+          </w:p>
+        </w:tc>
+        <w:tc>
+          <w:tcPr>
+            <w:tcW w:w="3402" w:type="dxa"/>
+            <w:gridSpan w:val="2"/>
+          </w:tcPr>
+          <w:p>
+            <w:pPr>
+              <w:cnfStyle w:val="000000100000" w:firstRow="0" w:lastRow="0" w:firstColumn="0" w:lastColumn="0" w:oddVBand="0" w:evenVBand="0" w:oddHBand="1" w:evenHBand="0" w:firstRowFirstColumn="0" w:firstRowLastColumn="0" w:lastRowFirstColumn="0" w:lastRowLastColumn="0"/>
+            </w:pPr>
+            <w:r>
+              <w:t>Registrar Accesorio</w:t>
+            </w:r>
+          </w:p>
+        </w:tc>
+        <w:tc>
+          <w:tcPr>
+            <w:tcW w:w="4253" w:type="dxa"/>
+          </w:tcPr>
+          <w:p>
+            <w:pPr>
+              <w:cnfStyle w:val="000000100000" w:firstRow="0" w:lastRow="0" w:firstColumn="0" w:lastColumn="0" w:oddVBand="0" w:evenVBand="0" w:oddHBand="1" w:evenHBand="0" w:firstRowFirstColumn="0" w:firstRowLastColumn="0" w:lastRowFirstColumn="0" w:lastRowLastColumn="0"/>
+            </w:pPr>
+            <w:r>
+              <w:t>Registrar, modificar o eliminar un nuevo accesorio de producto.</w:t>
+            </w:r>
+          </w:p>
+        </w:tc>
+      </w:tr>
+      <w:tr>
+        <w:tc>
+          <w:tcPr>
+            <w:cnfStyle w:val="001000000000" w:firstRow="0" w:lastRow="0" w:firstColumn="1" w:lastColumn="0" w:oddVBand="0" w:evenVBand="0" w:oddHBand="0" w:evenHBand="0" w:firstRowFirstColumn="0" w:firstRowLastColumn="0" w:lastRowFirstColumn="0" w:lastRowLastColumn="0"/>
+            <w:tcW w:w="1242" w:type="dxa"/>
+          </w:tcPr>
+          <w:p>
+            <w:r>
+              <w:t>125</w:t>
+            </w:r>
+          </w:p>
+        </w:tc>
+        <w:tc>
+          <w:tcPr>
+            <w:tcW w:w="3402" w:type="dxa"/>
+            <w:gridSpan w:val="2"/>
+          </w:tcPr>
+          <w:p>
+            <w:pPr>
+              <w:cnfStyle w:val="000000000000" w:firstRow="0" w:lastRow="0" w:firstColumn="0" w:lastColumn="0" w:oddVBand="0" w:evenVBand="0" w:oddHBand="0" w:evenHBand="0" w:firstRowFirstColumn="0" w:firstRowLastColumn="0" w:lastRowFirstColumn="0" w:lastRowLastColumn="0"/>
+            </w:pPr>
+            <w:r>
+              <w:t>Registrar Tipo Accesorio</w:t>
+            </w:r>
+          </w:p>
+        </w:tc>
+        <w:tc>
+          <w:tcPr>
+            <w:tcW w:w="4253" w:type="dxa"/>
+          </w:tcPr>
+          <w:p>
+            <w:pPr>
+              <w:cnfStyle w:val="000000000000" w:firstRow="0" w:lastRow="0" w:firstColumn="0" w:lastColumn="0" w:oddVBand="0" w:evenVBand="0" w:oddHBand="0" w:evenHBand="0" w:firstRowFirstColumn="0" w:firstRowLastColumn="0" w:lastRowFirstColumn="0" w:lastRowLastColumn="0"/>
+            </w:pPr>
+            <w:r>
+              <w:t>Registrar, modificar o eliminar un nuevo tipo de accesorio de producto.</w:t>
+            </w:r>
           </w:p>
         </w:tc>
       </w:tr>
@@ -953,49 +967,39 @@
             <w:cnfStyle w:val="001000000000" w:firstRow="0" w:lastRow="0" w:firstColumn="1" w:lastColumn="0" w:oddVBand="0" w:evenVBand="0" w:oddHBand="0" w:evenHBand="0" w:firstRowFirstColumn="0" w:firstRowLastColumn="0" w:lastRowFirstColumn="0" w:lastRowLastColumn="0"/>
             <w:tcW w:w="1242" w:type="dxa"/>
           </w:tcPr>
-          <w:p>
-            <w:r>
-              <w:t>184</w:t>
-            </w:r>
-          </w:p>
-        </w:tc>
-        <w:tc>
-          <w:tcPr>
-            <w:tcW w:w="3402" w:type="dxa"/>
-            <w:gridSpan w:val="2"/>
-          </w:tcPr>
-          <w:p>
-            <w:pPr>
-              <w:cnfStyle w:val="000000100000" w:firstRow="0" w:lastRow="0" w:firstColumn="0" w:lastColumn="0" w:oddVBand="0" w:evenVBand="0" w:oddHBand="1" w:evenHBand="0" w:firstRowFirstColumn="0" w:firstRowLastColumn="0" w:lastRowFirstColumn="0" w:lastRowLastColumn="0"/>
-            </w:pPr>
-            <w:r>
-              <w:t>Registrar Defecto</w:t>
-            </w:r>
-          </w:p>
-        </w:tc>
-        <w:tc>
-          <w:tcPr>
-            <w:tcW w:w="4253" w:type="dxa"/>
-          </w:tcPr>
-          <w:p>
-            <w:pPr>
-              <w:cnfStyle w:val="000000100000" w:firstRow="0" w:lastRow="0" w:firstColumn="0" w:lastColumn="0" w:oddVBand="0" w:evenVBand="0" w:oddHBand="1" w:evenHBand="0" w:firstRowFirstColumn="0" w:firstRowLastColumn="0" w:lastRowFirstColumn="0" w:lastRowLastColumn="0"/>
-            </w:pPr>
-            <w:r>
-              <w:t>Registrar un nuevo defecto de productos.</w:t>
-            </w:r>
-          </w:p>
-        </w:tc>
-      </w:tr>
-      <w:tr>
-        <w:tc>
-          <w:tcPr>
-            <w:cnfStyle w:val="001000000000" w:firstRow="0" w:lastRow="0" w:firstColumn="1" w:lastColumn="0" w:oddVBand="0" w:evenVBand="0" w:oddHBand="0" w:evenHBand="0" w:firstRowFirstColumn="0" w:firstRowLastColumn="0" w:lastRowFirstColumn="0" w:lastRowLastColumn="0"/>
-            <w:tcW w:w="1242" w:type="dxa"/>
-          </w:tcPr>
-          <w:p>
-            <w:r>
-              <w:t>Ventas</w:t>
+          <w:p/>
+        </w:tc>
+        <w:tc>
+          <w:tcPr>
+            <w:tcW w:w="3402" w:type="dxa"/>
+            <w:gridSpan w:val="2"/>
+          </w:tcPr>
+          <w:p>
+            <w:pPr>
+              <w:cnfStyle w:val="000000100000" w:firstRow="0" w:lastRow="0" w:firstColumn="0" w:lastColumn="0" w:oddVBand="0" w:evenVBand="0" w:oddHBand="1" w:evenHBand="0" w:firstRowFirstColumn="0" w:firstRowLastColumn="0" w:lastRowFirstColumn="0" w:lastRowLastColumn="0"/>
+            </w:pPr>
+          </w:p>
+        </w:tc>
+        <w:tc>
+          <w:tcPr>
+            <w:tcW w:w="4253" w:type="dxa"/>
+          </w:tcPr>
+          <w:p>
+            <w:pPr>
+              <w:cnfStyle w:val="000000100000" w:firstRow="0" w:lastRow="0" w:firstColumn="0" w:lastColumn="0" w:oddVBand="0" w:evenVBand="0" w:oddHBand="1" w:evenHBand="0" w:firstRowFirstColumn="0" w:firstRowLastColumn="0" w:lastRowFirstColumn="0" w:lastRowLastColumn="0"/>
+            </w:pPr>
+          </w:p>
+        </w:tc>
+      </w:tr>
+      <w:tr>
+        <w:tc>
+          <w:tcPr>
+            <w:cnfStyle w:val="001000000000" w:firstRow="0" w:lastRow="0" w:firstColumn="1" w:lastColumn="0" w:oddVBand="0" w:evenVBand="0" w:oddHBand="0" w:evenHBand="0" w:firstRowFirstColumn="0" w:firstRowLastColumn="0" w:lastRowFirstColumn="0" w:lastRowLastColumn="0"/>
+            <w:tcW w:w="1242" w:type="dxa"/>
+          </w:tcPr>
+          <w:p>
+            <w:r>
+              <w:t>Calidad</w:t>
             </w:r>
           </w:p>
         </w:tc>
@@ -1032,75 +1036,69 @@
           </w:tcPr>
           <w:p>
             <w:r>
-              <w:t>213</w:t>
-            </w:r>
-          </w:p>
-        </w:tc>
-        <w:tc>
-          <w:tcPr>
-            <w:tcW w:w="3402" w:type="dxa"/>
-            <w:gridSpan w:val="2"/>
-          </w:tcPr>
-          <w:p>
-            <w:pPr>
-              <w:cnfStyle w:val="000000100000" w:firstRow="0" w:lastRow="0" w:firstColumn="0" w:lastColumn="0" w:oddVBand="0" w:evenVBand="0" w:oddHBand="1" w:evenHBand="0" w:firstRowFirstColumn="0" w:firstRowLastColumn="0" w:lastRowFirstColumn="0" w:lastRowLastColumn="0"/>
-            </w:pPr>
-            <w:r>
-              <w:t>Modificar Responsable Empresa Cliente</w:t>
-            </w:r>
-          </w:p>
-        </w:tc>
-        <w:tc>
-          <w:tcPr>
-            <w:tcW w:w="4253" w:type="dxa"/>
-          </w:tcPr>
-          <w:p>
-            <w:pPr>
-              <w:cnfStyle w:val="000000100000" w:firstRow="0" w:lastRow="0" w:firstColumn="0" w:lastColumn="0" w:oddVBand="0" w:evenVBand="0" w:oddHBand="1" w:evenHBand="0" w:firstRowFirstColumn="0" w:firstRowLastColumn="0" w:lastRowFirstColumn="0" w:lastRowLastColumn="0"/>
-            </w:pPr>
-            <w:r>
-              <w:t>Registrar los cambios referidos correspondientes a un responsable de la empresa cliente.</w:t>
-            </w:r>
-          </w:p>
-        </w:tc>
-      </w:tr>
-      <w:tr>
-        <w:tc>
-          <w:tcPr>
-            <w:cnfStyle w:val="001000000000" w:firstRow="0" w:lastRow="0" w:firstColumn="1" w:lastColumn="0" w:oddVBand="0" w:evenVBand="0" w:oddHBand="0" w:evenHBand="0" w:firstRowFirstColumn="0" w:firstRowLastColumn="0" w:lastRowFirstColumn="0" w:lastRowLastColumn="0"/>
-            <w:tcW w:w="1242" w:type="dxa"/>
-          </w:tcPr>
-          <w:p>
-            <w:r>
-              <w:t>215</w:t>
-            </w:r>
-          </w:p>
-        </w:tc>
-        <w:tc>
-          <w:tcPr>
-            <w:tcW w:w="3402" w:type="dxa"/>
-            <w:gridSpan w:val="2"/>
-          </w:tcPr>
-          <w:p>
-            <w:pPr>
-              <w:cnfStyle w:val="000000000000" w:firstRow="0" w:lastRow="0" w:firstColumn="0" w:lastColumn="0" w:oddVBand="0" w:evenVBand="0" w:oddHBand="0" w:evenHBand="0" w:firstRowFirstColumn="0" w:firstRowLastColumn="0" w:lastRowFirstColumn="0" w:lastRowLastColumn="0"/>
-            </w:pPr>
-            <w:r>
-              <w:t>Administrar Condición de IVA</w:t>
-            </w:r>
-          </w:p>
-        </w:tc>
-        <w:tc>
-          <w:tcPr>
-            <w:tcW w:w="4253" w:type="dxa"/>
-          </w:tcPr>
-          <w:p>
-            <w:pPr>
-              <w:cnfStyle w:val="000000000000" w:firstRow="0" w:lastRow="0" w:firstColumn="0" w:lastColumn="0" w:oddVBand="0" w:evenVBand="0" w:oddHBand="0" w:evenHBand="0" w:firstRowFirstColumn="0" w:firstRowLastColumn="0" w:lastRowFirstColumn="0" w:lastRowLastColumn="0"/>
-            </w:pPr>
-            <w:r>
-              <w:t>Registrar, modificar o eliminar una nueva condición de IVA.</w:t>
-            </w:r>
+              <w:t>184</w:t>
+            </w:r>
+          </w:p>
+        </w:tc>
+        <w:tc>
+          <w:tcPr>
+            <w:tcW w:w="3402" w:type="dxa"/>
+            <w:gridSpan w:val="2"/>
+          </w:tcPr>
+          <w:p>
+            <w:pPr>
+              <w:cnfStyle w:val="000000100000" w:firstRow="0" w:lastRow="0" w:firstColumn="0" w:lastColumn="0" w:oddVBand="0" w:evenVBand="0" w:oddHBand="1" w:evenHBand="0" w:firstRowFirstColumn="0" w:firstRowLastColumn="0" w:lastRowFirstColumn="0" w:lastRowLastColumn="0"/>
+            </w:pPr>
+            <w:r>
+              <w:t>Registrar Defecto</w:t>
+            </w:r>
+          </w:p>
+        </w:tc>
+        <w:tc>
+          <w:tcPr>
+            <w:tcW w:w="4253" w:type="dxa"/>
+          </w:tcPr>
+          <w:p>
+            <w:pPr>
+              <w:cnfStyle w:val="000000100000" w:firstRow="0" w:lastRow="0" w:firstColumn="0" w:lastColumn="0" w:oddVBand="0" w:evenVBand="0" w:oddHBand="1" w:evenHBand="0" w:firstRowFirstColumn="0" w:firstRowLastColumn="0" w:lastRowFirstColumn="0" w:lastRowLastColumn="0"/>
+            </w:pPr>
+            <w:r>
+              <w:t>Registrar un nuevo defecto de productos.</w:t>
+            </w:r>
+          </w:p>
+        </w:tc>
+      </w:tr>
+      <w:tr>
+        <w:tc>
+          <w:tcPr>
+            <w:cnfStyle w:val="001000000000" w:firstRow="0" w:lastRow="0" w:firstColumn="1" w:lastColumn="0" w:oddVBand="0" w:evenVBand="0" w:oddHBand="0" w:evenHBand="0" w:firstRowFirstColumn="0" w:firstRowLastColumn="0" w:lastRowFirstColumn="0" w:lastRowLastColumn="0"/>
+            <w:tcW w:w="1242" w:type="dxa"/>
+          </w:tcPr>
+          <w:p>
+            <w:r>
+              <w:t>Ventas</w:t>
+            </w:r>
+          </w:p>
+        </w:tc>
+        <w:tc>
+          <w:tcPr>
+            <w:tcW w:w="3402" w:type="dxa"/>
+            <w:gridSpan w:val="2"/>
+          </w:tcPr>
+          <w:p>
+            <w:pPr>
+              <w:cnfStyle w:val="000000000000" w:firstRow="0" w:lastRow="0" w:firstColumn="0" w:lastColumn="0" w:oddVBand="0" w:evenVBand="0" w:oddHBand="0" w:evenHBand="0" w:firstRowFirstColumn="0" w:firstRowLastColumn="0" w:lastRowFirstColumn="0" w:lastRowLastColumn="0"/>
+            </w:pPr>
+          </w:p>
+        </w:tc>
+        <w:tc>
+          <w:tcPr>
+            <w:tcW w:w="4253" w:type="dxa"/>
+          </w:tcPr>
+          <w:p>
+            <w:pPr>
+              <w:cnfStyle w:val="000000000000" w:firstRow="0" w:lastRow="0" w:firstColumn="0" w:lastColumn="0" w:oddVBand="0" w:evenVBand="0" w:oddHBand="0" w:evenHBand="0" w:firstRowFirstColumn="0" w:firstRowLastColumn="0" w:lastRowFirstColumn="0" w:lastRowLastColumn="0"/>
+            </w:pPr>
           </w:p>
         </w:tc>
       </w:tr>
@@ -1115,75 +1113,84 @@
           </w:tcPr>
           <w:p>
             <w:r>
-              <w:t>216</w:t>
-            </w:r>
-          </w:p>
-        </w:tc>
-        <w:tc>
-          <w:tcPr>
-            <w:tcW w:w="3402" w:type="dxa"/>
-            <w:gridSpan w:val="2"/>
-          </w:tcPr>
-          <w:p>
-            <w:pPr>
-              <w:cnfStyle w:val="000000100000" w:firstRow="0" w:lastRow="0" w:firstColumn="0" w:lastColumn="0" w:oddVBand="0" w:evenVBand="0" w:oddHBand="1" w:evenHBand="0" w:firstRowFirstColumn="0" w:firstRowLastColumn="0" w:lastRowFirstColumn="0" w:lastRowLastColumn="0"/>
-            </w:pPr>
-            <w:r>
-              <w:t>Administrar Muestrario</w:t>
-            </w:r>
-          </w:p>
-        </w:tc>
-        <w:tc>
-          <w:tcPr>
-            <w:tcW w:w="4253" w:type="dxa"/>
-          </w:tcPr>
-          <w:p>
-            <w:pPr>
-              <w:cnfStyle w:val="000000100000" w:firstRow="0" w:lastRow="0" w:firstColumn="0" w:lastColumn="0" w:oddVBand="0" w:evenVBand="0" w:oddHBand="1" w:evenHBand="0" w:firstRowFirstColumn="0" w:firstRowLastColumn="0" w:lastRowFirstColumn="0" w:lastRowLastColumn="0"/>
-            </w:pPr>
-          </w:p>
-        </w:tc>
-      </w:tr>
-      <w:tr>
-        <w:tc>
-          <w:tcPr>
-            <w:cnfStyle w:val="001000000000" w:firstRow="0" w:lastRow="0" w:firstColumn="1" w:lastColumn="0" w:oddVBand="0" w:evenVBand="0" w:oddHBand="0" w:evenHBand="0" w:firstRowFirstColumn="0" w:firstRowLastColumn="0" w:lastRowFirstColumn="0" w:lastRowLastColumn="0"/>
-            <w:tcW w:w="1242" w:type="dxa"/>
-          </w:tcPr>
-          <w:p>
-            <w:r>
-              <w:t>217</w:t>
-            </w:r>
-          </w:p>
-        </w:tc>
-        <w:tc>
-          <w:tcPr>
-            <w:tcW w:w="3402" w:type="dxa"/>
-            <w:gridSpan w:val="2"/>
-          </w:tcPr>
-          <w:p>
-            <w:pPr>
-              <w:cnfStyle w:val="000000000000" w:firstRow="0" w:lastRow="0" w:firstColumn="0" w:lastColumn="0" w:oddVBand="0" w:evenVBand="0" w:oddHBand="0" w:evenHBand="0" w:firstRowFirstColumn="0" w:firstRowLastColumn="0" w:lastRowFirstColumn="0" w:lastRowLastColumn="0"/>
-            </w:pPr>
-            <w:r>
-              <w:t>Consultar Ventas Viajante</w:t>
-            </w:r>
-          </w:p>
-        </w:tc>
-        <w:tc>
-          <w:tcPr>
-            <w:tcW w:w="4253" w:type="dxa"/>
-          </w:tcPr>
-          <w:p>
-            <w:pPr>
-              <w:cnfStyle w:val="000000000000" w:firstRow="0" w:lastRow="0" w:firstColumn="0" w:lastColumn="0" w:oddVBand="0" w:evenVBand="0" w:oddHBand="0" w:evenHBand="0" w:firstRowFirstColumn="0" w:firstRowLastColumn="0" w:lastRowFirstColumn="0" w:lastRowLastColumn="0"/>
-            </w:pPr>
-            <w:r>
-              <w:t xml:space="preserve">Informar sobre las ventas realizadas por un </w:t>
+              <w:t>213</w:t>
+            </w:r>
+          </w:p>
+        </w:tc>
+        <w:tc>
+          <w:tcPr>
+            <w:tcW w:w="3402" w:type="dxa"/>
+            <w:gridSpan w:val="2"/>
+          </w:tcPr>
+          <w:p>
+            <w:pPr>
+              <w:cnfStyle w:val="000000100000" w:firstRow="0" w:lastRow="0" w:firstColumn="0" w:lastColumn="0" w:oddVBand="0" w:evenVBand="0" w:oddHBand="1" w:evenHBand="0" w:firstRowFirstColumn="0" w:firstRowLastColumn="0" w:lastRowFirstColumn="0" w:lastRowLastColumn="0"/>
+            </w:pPr>
+            <w:r>
+              <w:t xml:space="preserve">Modificar Responsable Empresa </w:t>
             </w:r>
             <w:r>
               <w:lastRenderedPageBreak/>
-              <w:t>viajante específico.</w:t>
+              <w:t>Cliente</w:t>
+            </w:r>
+          </w:p>
+        </w:tc>
+        <w:tc>
+          <w:tcPr>
+            <w:tcW w:w="4253" w:type="dxa"/>
+          </w:tcPr>
+          <w:p>
+            <w:pPr>
+              <w:cnfStyle w:val="000000100000" w:firstRow="0" w:lastRow="0" w:firstColumn="0" w:lastColumn="0" w:oddVBand="0" w:evenVBand="0" w:oddHBand="1" w:evenHBand="0" w:firstRowFirstColumn="0" w:firstRowLastColumn="0" w:lastRowFirstColumn="0" w:lastRowLastColumn="0"/>
+            </w:pPr>
+            <w:r>
+              <w:lastRenderedPageBreak/>
+              <w:t xml:space="preserve">Registrar los cambios referidos </w:t>
+            </w:r>
+            <w:r>
+              <w:lastRenderedPageBreak/>
+              <w:t>correspondientes a un responsable de la empresa cliente.</w:t>
+            </w:r>
+          </w:p>
+        </w:tc>
+      </w:tr>
+      <w:tr>
+        <w:tc>
+          <w:tcPr>
+            <w:cnfStyle w:val="001000000000" w:firstRow="0" w:lastRow="0" w:firstColumn="1" w:lastColumn="0" w:oddVBand="0" w:evenVBand="0" w:oddHBand="0" w:evenHBand="0" w:firstRowFirstColumn="0" w:firstRowLastColumn="0" w:lastRowFirstColumn="0" w:lastRowLastColumn="0"/>
+            <w:tcW w:w="1242" w:type="dxa"/>
+          </w:tcPr>
+          <w:p>
+            <w:r>
+              <w:lastRenderedPageBreak/>
+              <w:t>215</w:t>
+            </w:r>
+          </w:p>
+        </w:tc>
+        <w:tc>
+          <w:tcPr>
+            <w:tcW w:w="3402" w:type="dxa"/>
+            <w:gridSpan w:val="2"/>
+          </w:tcPr>
+          <w:p>
+            <w:pPr>
+              <w:cnfStyle w:val="000000000000" w:firstRow="0" w:lastRow="0" w:firstColumn="0" w:lastColumn="0" w:oddVBand="0" w:evenVBand="0" w:oddHBand="0" w:evenHBand="0" w:firstRowFirstColumn="0" w:firstRowLastColumn="0" w:lastRowFirstColumn="0" w:lastRowLastColumn="0"/>
+            </w:pPr>
+            <w:r>
+              <w:t>Administrar Condición de IVA</w:t>
+            </w:r>
+          </w:p>
+        </w:tc>
+        <w:tc>
+          <w:tcPr>
+            <w:tcW w:w="4253" w:type="dxa"/>
+          </w:tcPr>
+          <w:p>
+            <w:pPr>
+              <w:cnfStyle w:val="000000000000" w:firstRow="0" w:lastRow="0" w:firstColumn="0" w:lastColumn="0" w:oddVBand="0" w:evenVBand="0" w:oddHBand="0" w:evenHBand="0" w:firstRowFirstColumn="0" w:firstRowLastColumn="0" w:lastRowFirstColumn="0" w:lastRowLastColumn="0"/>
+            </w:pPr>
+            <w:r>
+              <w:t>Registrar, modificar o eliminar una nueva condición de IVA.</w:t>
             </w:r>
           </w:p>
         </w:tc>
@@ -1199,7 +1206,46 @@
           </w:tcPr>
           <w:p>
             <w:r>
-              <w:lastRenderedPageBreak/>
+              <w:t>217</w:t>
+            </w:r>
+          </w:p>
+        </w:tc>
+        <w:tc>
+          <w:tcPr>
+            <w:tcW w:w="3402" w:type="dxa"/>
+            <w:gridSpan w:val="2"/>
+          </w:tcPr>
+          <w:p>
+            <w:pPr>
+              <w:cnfStyle w:val="000000100000" w:firstRow="0" w:lastRow="0" w:firstColumn="0" w:lastColumn="0" w:oddVBand="0" w:evenVBand="0" w:oddHBand="1" w:evenHBand="0" w:firstRowFirstColumn="0" w:firstRowLastColumn="0" w:lastRowFirstColumn="0" w:lastRowLastColumn="0"/>
+            </w:pPr>
+            <w:r>
+              <w:t>Consultar Ventas Viajante</w:t>
+            </w:r>
+          </w:p>
+        </w:tc>
+        <w:tc>
+          <w:tcPr>
+            <w:tcW w:w="4253" w:type="dxa"/>
+          </w:tcPr>
+          <w:p>
+            <w:pPr>
+              <w:cnfStyle w:val="000000100000" w:firstRow="0" w:lastRow="0" w:firstColumn="0" w:lastColumn="0" w:oddVBand="0" w:evenVBand="0" w:oddHBand="1" w:evenHBand="0" w:firstRowFirstColumn="0" w:firstRowLastColumn="0" w:lastRowFirstColumn="0" w:lastRowLastColumn="0"/>
+            </w:pPr>
+            <w:r>
+              <w:t>Informar sobre las ventas realizadas por un viajante específico.</w:t>
+            </w:r>
+          </w:p>
+        </w:tc>
+      </w:tr>
+      <w:tr>
+        <w:tc>
+          <w:tcPr>
+            <w:cnfStyle w:val="001000000000" w:firstRow="0" w:lastRow="0" w:firstColumn="1" w:lastColumn="0" w:oddVBand="0" w:evenVBand="0" w:oddHBand="0" w:evenHBand="0" w:firstRowFirstColumn="0" w:firstRowLastColumn="0" w:lastRowFirstColumn="0" w:lastRowLastColumn="0"/>
+            <w:tcW w:w="1242" w:type="dxa"/>
+          </w:tcPr>
+          <w:p>
+            <w:r>
               <w:t>218</w:t>
             </w:r>
           </w:p>
@@ -1211,7 +1257,7 @@
           </w:tcPr>
           <w:p>
             <w:pPr>
-              <w:cnfStyle w:val="000000100000" w:firstRow="0" w:lastRow="0" w:firstColumn="0" w:lastColumn="0" w:oddVBand="0" w:evenVBand="0" w:oddHBand="1" w:evenHBand="0" w:firstRowFirstColumn="0" w:firstRowLastColumn="0" w:lastRowFirstColumn="0" w:lastRowLastColumn="0"/>
+              <w:cnfStyle w:val="000000000000" w:firstRow="0" w:lastRow="0" w:firstColumn="0" w:lastColumn="0" w:oddVBand="0" w:evenVBand="0" w:oddHBand="0" w:evenHBand="0" w:firstRowFirstColumn="0" w:firstRowLastColumn="0" w:lastRowFirstColumn="0" w:lastRowLastColumn="0"/>
             </w:pPr>
             <w:r>
               <w:t>Registrar Domicilio</w:t>
@@ -1224,50 +1270,10 @@
           </w:tcPr>
           <w:p>
             <w:pPr>
-              <w:cnfStyle w:val="000000100000" w:firstRow="0" w:lastRow="0" w:firstColumn="0" w:lastColumn="0" w:oddVBand="0" w:evenVBand="0" w:oddHBand="1" w:evenHBand="0" w:firstRowFirstColumn="0" w:firstRowLastColumn="0" w:lastRowFirstColumn="0" w:lastRowLastColumn="0"/>
+              <w:cnfStyle w:val="000000000000" w:firstRow="0" w:lastRow="0" w:firstColumn="0" w:lastColumn="0" w:oddVBand="0" w:evenVBand="0" w:oddHBand="0" w:evenHBand="0" w:firstRowFirstColumn="0" w:firstRowLastColumn="0" w:lastRowFirstColumn="0" w:lastRowLastColumn="0"/>
             </w:pPr>
             <w:r>
               <w:t>Registrar los datos referidos a un nuevo domicilio.</w:t>
-            </w:r>
-          </w:p>
-        </w:tc>
-      </w:tr>
-      <w:tr>
-        <w:tc>
-          <w:tcPr>
-            <w:cnfStyle w:val="001000000000" w:firstRow="0" w:lastRow="0" w:firstColumn="1" w:lastColumn="0" w:oddVBand="0" w:evenVBand="0" w:oddHBand="0" w:evenHBand="0" w:firstRowFirstColumn="0" w:firstRowLastColumn="0" w:lastRowFirstColumn="0" w:lastRowLastColumn="0"/>
-            <w:tcW w:w="1242" w:type="dxa"/>
-          </w:tcPr>
-          <w:p>
-            <w:r>
-              <w:t>219</w:t>
-            </w:r>
-          </w:p>
-        </w:tc>
-        <w:tc>
-          <w:tcPr>
-            <w:tcW w:w="3402" w:type="dxa"/>
-            <w:gridSpan w:val="2"/>
-          </w:tcPr>
-          <w:p>
-            <w:pPr>
-              <w:cnfStyle w:val="000000000000" w:firstRow="0" w:lastRow="0" w:firstColumn="0" w:lastColumn="0" w:oddVBand="0" w:evenVBand="0" w:oddHBand="0" w:evenHBand="0" w:firstRowFirstColumn="0" w:firstRowLastColumn="0" w:lastRowFirstColumn="0" w:lastRowLastColumn="0"/>
-            </w:pPr>
-            <w:r>
-              <w:t>Modificar Domicilio</w:t>
-            </w:r>
-          </w:p>
-        </w:tc>
-        <w:tc>
-          <w:tcPr>
-            <w:tcW w:w="4253" w:type="dxa"/>
-          </w:tcPr>
-          <w:p>
-            <w:pPr>
-              <w:cnfStyle w:val="000000000000" w:firstRow="0" w:lastRow="0" w:firstColumn="0" w:lastColumn="0" w:oddVBand="0" w:evenVBand="0" w:oddHBand="0" w:evenHBand="0" w:firstRowFirstColumn="0" w:firstRowLastColumn="0" w:lastRowFirstColumn="0" w:lastRowLastColumn="0"/>
-            </w:pPr>
-            <w:r>
-              <w:t>Registrar los cambios referidos a un domicilio.</w:t>
             </w:r>
           </w:p>
         </w:tc>
@@ -1283,6 +1289,46 @@
           </w:tcPr>
           <w:p>
             <w:r>
+              <w:t>219</w:t>
+            </w:r>
+          </w:p>
+        </w:tc>
+        <w:tc>
+          <w:tcPr>
+            <w:tcW w:w="3402" w:type="dxa"/>
+            <w:gridSpan w:val="2"/>
+          </w:tcPr>
+          <w:p>
+            <w:pPr>
+              <w:cnfStyle w:val="000000100000" w:firstRow="0" w:lastRow="0" w:firstColumn="0" w:lastColumn="0" w:oddVBand="0" w:evenVBand="0" w:oddHBand="1" w:evenHBand="0" w:firstRowFirstColumn="0" w:firstRowLastColumn="0" w:lastRowFirstColumn="0" w:lastRowLastColumn="0"/>
+            </w:pPr>
+            <w:r>
+              <w:t>Modificar Domicilio</w:t>
+            </w:r>
+          </w:p>
+        </w:tc>
+        <w:tc>
+          <w:tcPr>
+            <w:tcW w:w="4253" w:type="dxa"/>
+          </w:tcPr>
+          <w:p>
+            <w:pPr>
+              <w:cnfStyle w:val="000000100000" w:firstRow="0" w:lastRow="0" w:firstColumn="0" w:lastColumn="0" w:oddVBand="0" w:evenVBand="0" w:oddHBand="1" w:evenHBand="0" w:firstRowFirstColumn="0" w:firstRowLastColumn="0" w:lastRowFirstColumn="0" w:lastRowLastColumn="0"/>
+            </w:pPr>
+            <w:r>
+              <w:t>Registrar los cambios referidos a un domicilio.</w:t>
+            </w:r>
+          </w:p>
+        </w:tc>
+      </w:tr>
+      <w:tr>
+        <w:tc>
+          <w:tcPr>
+            <w:cnfStyle w:val="001000000000" w:firstRow="0" w:lastRow="0" w:firstColumn="1" w:lastColumn="0" w:oddVBand="0" w:evenVBand="0" w:oddHBand="0" w:evenHBand="0" w:firstRowFirstColumn="0" w:firstRowLastColumn="0" w:lastRowFirstColumn="0" w:lastRowLastColumn="0"/>
+            <w:tcW w:w="1242" w:type="dxa"/>
+          </w:tcPr>
+          <w:p>
+            <w:r>
               <w:t>220</w:t>
             </w:r>
           </w:p>
@@ -1294,7 +1340,7 @@
           </w:tcPr>
           <w:p>
             <w:pPr>
-              <w:cnfStyle w:val="000000100000" w:firstRow="0" w:lastRow="0" w:firstColumn="0" w:lastColumn="0" w:oddVBand="0" w:evenVBand="0" w:oddHBand="1" w:evenHBand="0" w:firstRowFirstColumn="0" w:firstRowLastColumn="0" w:lastRowFirstColumn="0" w:lastRowLastColumn="0"/>
+              <w:cnfStyle w:val="000000000000" w:firstRow="0" w:lastRow="0" w:firstColumn="0" w:lastColumn="0" w:oddVBand="0" w:evenVBand="0" w:oddHBand="0" w:evenHBand="0" w:firstRowFirstColumn="0" w:firstRowLastColumn="0" w:lastRowFirstColumn="0" w:lastRowLastColumn="0"/>
             </w:pPr>
             <w:r>
               <w:t>Registrar Localidad</w:t>
@@ -1307,50 +1353,10 @@
           </w:tcPr>
           <w:p>
             <w:pPr>
-              <w:cnfStyle w:val="000000100000" w:firstRow="0" w:lastRow="0" w:firstColumn="0" w:lastColumn="0" w:oddVBand="0" w:evenVBand="0" w:oddHBand="1" w:evenHBand="0" w:firstRowFirstColumn="0" w:firstRowLastColumn="0" w:lastRowFirstColumn="0" w:lastRowLastColumn="0"/>
+              <w:cnfStyle w:val="000000000000" w:firstRow="0" w:lastRow="0" w:firstColumn="0" w:lastColumn="0" w:oddVBand="0" w:evenVBand="0" w:oddHBand="0" w:evenHBand="0" w:firstRowFirstColumn="0" w:firstRowLastColumn="0" w:lastRowFirstColumn="0" w:lastRowLastColumn="0"/>
             </w:pPr>
             <w:r>
               <w:t>Registrar los datos referidos a una localidad.</w:t>
-            </w:r>
-          </w:p>
-        </w:tc>
-      </w:tr>
-      <w:tr>
-        <w:tc>
-          <w:tcPr>
-            <w:cnfStyle w:val="001000000000" w:firstRow="0" w:lastRow="0" w:firstColumn="1" w:lastColumn="0" w:oddVBand="0" w:evenVBand="0" w:oddHBand="0" w:evenHBand="0" w:firstRowFirstColumn="0" w:firstRowLastColumn="0" w:lastRowFirstColumn="0" w:lastRowLastColumn="0"/>
-            <w:tcW w:w="1242" w:type="dxa"/>
-          </w:tcPr>
-          <w:p>
-            <w:r>
-              <w:t>221</w:t>
-            </w:r>
-          </w:p>
-        </w:tc>
-        <w:tc>
-          <w:tcPr>
-            <w:tcW w:w="3402" w:type="dxa"/>
-            <w:gridSpan w:val="2"/>
-          </w:tcPr>
-          <w:p>
-            <w:pPr>
-              <w:cnfStyle w:val="000000000000" w:firstRow="0" w:lastRow="0" w:firstColumn="0" w:lastColumn="0" w:oddVBand="0" w:evenVBand="0" w:oddHBand="0" w:evenHBand="0" w:firstRowFirstColumn="0" w:firstRowLastColumn="0" w:lastRowFirstColumn="0" w:lastRowLastColumn="0"/>
-            </w:pPr>
-            <w:r>
-              <w:t>Registrar Provincia</w:t>
-            </w:r>
-          </w:p>
-        </w:tc>
-        <w:tc>
-          <w:tcPr>
-            <w:tcW w:w="4253" w:type="dxa"/>
-          </w:tcPr>
-          <w:p>
-            <w:pPr>
-              <w:cnfStyle w:val="000000000000" w:firstRow="0" w:lastRow="0" w:firstColumn="0" w:lastColumn="0" w:oddVBand="0" w:evenVBand="0" w:oddHBand="0" w:evenHBand="0" w:firstRowFirstColumn="0" w:firstRowLastColumn="0" w:lastRowFirstColumn="0" w:lastRowLastColumn="0"/>
-            </w:pPr>
-            <w:r>
-              <w:t>Registrar los datos referidos a una provincia.</w:t>
             </w:r>
           </w:p>
         </w:tc>
@@ -1366,6 +1372,46 @@
           </w:tcPr>
           <w:p>
             <w:r>
+              <w:t>221</w:t>
+            </w:r>
+          </w:p>
+        </w:tc>
+        <w:tc>
+          <w:tcPr>
+            <w:tcW w:w="3402" w:type="dxa"/>
+            <w:gridSpan w:val="2"/>
+          </w:tcPr>
+          <w:p>
+            <w:pPr>
+              <w:cnfStyle w:val="000000100000" w:firstRow="0" w:lastRow="0" w:firstColumn="0" w:lastColumn="0" w:oddVBand="0" w:evenVBand="0" w:oddHBand="1" w:evenHBand="0" w:firstRowFirstColumn="0" w:firstRowLastColumn="0" w:lastRowFirstColumn="0" w:lastRowLastColumn="0"/>
+            </w:pPr>
+            <w:r>
+              <w:t>Registrar Provincia</w:t>
+            </w:r>
+          </w:p>
+        </w:tc>
+        <w:tc>
+          <w:tcPr>
+            <w:tcW w:w="4253" w:type="dxa"/>
+          </w:tcPr>
+          <w:p>
+            <w:pPr>
+              <w:cnfStyle w:val="000000100000" w:firstRow="0" w:lastRow="0" w:firstColumn="0" w:lastColumn="0" w:oddVBand="0" w:evenVBand="0" w:oddHBand="1" w:evenHBand="0" w:firstRowFirstColumn="0" w:firstRowLastColumn="0" w:lastRowFirstColumn="0" w:lastRowLastColumn="0"/>
+            </w:pPr>
+            <w:r>
+              <w:t>Registrar los datos referidos a una provincia.</w:t>
+            </w:r>
+          </w:p>
+        </w:tc>
+      </w:tr>
+      <w:tr>
+        <w:tc>
+          <w:tcPr>
+            <w:cnfStyle w:val="001000000000" w:firstRow="0" w:lastRow="0" w:firstColumn="1" w:lastColumn="0" w:oddVBand="0" w:evenVBand="0" w:oddHBand="0" w:evenHBand="0" w:firstRowFirstColumn="0" w:firstRowLastColumn="0" w:lastRowFirstColumn="0" w:lastRowLastColumn="0"/>
+            <w:tcW w:w="1242" w:type="dxa"/>
+          </w:tcPr>
+          <w:p>
+            <w:r>
               <w:t>222</w:t>
             </w:r>
           </w:p>
@@ -1377,7 +1423,7 @@
           </w:tcPr>
           <w:p>
             <w:pPr>
-              <w:cnfStyle w:val="000000100000" w:firstRow="0" w:lastRow="0" w:firstColumn="0" w:lastColumn="0" w:oddVBand="0" w:evenVBand="0" w:oddHBand="1" w:evenHBand="0" w:firstRowFirstColumn="0" w:firstRowLastColumn="0" w:lastRowFirstColumn="0" w:lastRowLastColumn="0"/>
+              <w:cnfStyle w:val="000000000000" w:firstRow="0" w:lastRow="0" w:firstColumn="0" w:lastColumn="0" w:oddVBand="0" w:evenVBand="0" w:oddHBand="0" w:evenHBand="0" w:firstRowFirstColumn="0" w:firstRowLastColumn="0" w:lastRowFirstColumn="0" w:lastRowLastColumn="0"/>
             </w:pPr>
             <w:r>
               <w:t>Registrar Cartera Clientes</w:t>
@@ -1390,50 +1436,10 @@
           </w:tcPr>
           <w:p>
             <w:pPr>
-              <w:cnfStyle w:val="000000100000" w:firstRow="0" w:lastRow="0" w:firstColumn="0" w:lastColumn="0" w:oddVBand="0" w:evenVBand="0" w:oddHBand="1" w:evenHBand="0" w:firstRowFirstColumn="0" w:firstRowLastColumn="0" w:lastRowFirstColumn="0" w:lastRowLastColumn="0"/>
+              <w:cnfStyle w:val="000000000000" w:firstRow="0" w:lastRow="0" w:firstColumn="0" w:lastColumn="0" w:oddVBand="0" w:evenVBand="0" w:oddHBand="0" w:evenHBand="0" w:firstRowFirstColumn="0" w:firstRowLastColumn="0" w:lastRowFirstColumn="0" w:lastRowLastColumn="0"/>
             </w:pPr>
             <w:r>
               <w:t xml:space="preserve">Asignar un nuevo cliente y los datos del mismo a la cartera de un viajante. </w:t>
-            </w:r>
-          </w:p>
-        </w:tc>
-      </w:tr>
-      <w:tr>
-        <w:tc>
-          <w:tcPr>
-            <w:cnfStyle w:val="001000000000" w:firstRow="0" w:lastRow="0" w:firstColumn="1" w:lastColumn="0" w:oddVBand="0" w:evenVBand="0" w:oddHBand="0" w:evenHBand="0" w:firstRowFirstColumn="0" w:firstRowLastColumn="0" w:lastRowFirstColumn="0" w:lastRowLastColumn="0"/>
-            <w:tcW w:w="1242" w:type="dxa"/>
-          </w:tcPr>
-          <w:p>
-            <w:r>
-              <w:t>223</w:t>
-            </w:r>
-          </w:p>
-        </w:tc>
-        <w:tc>
-          <w:tcPr>
-            <w:tcW w:w="3402" w:type="dxa"/>
-            <w:gridSpan w:val="2"/>
-          </w:tcPr>
-          <w:p>
-            <w:pPr>
-              <w:cnfStyle w:val="000000000000" w:firstRow="0" w:lastRow="0" w:firstColumn="0" w:lastColumn="0" w:oddVBand="0" w:evenVBand="0" w:oddHBand="0" w:evenHBand="0" w:firstRowFirstColumn="0" w:firstRowLastColumn="0" w:lastRowFirstColumn="0" w:lastRowLastColumn="0"/>
-            </w:pPr>
-            <w:r>
-              <w:t>Modificar Cartera Clientes</w:t>
-            </w:r>
-          </w:p>
-        </w:tc>
-        <w:tc>
-          <w:tcPr>
-            <w:tcW w:w="4253" w:type="dxa"/>
-          </w:tcPr>
-          <w:p>
-            <w:pPr>
-              <w:cnfStyle w:val="000000000000" w:firstRow="0" w:lastRow="0" w:firstColumn="0" w:lastColumn="0" w:oddVBand="0" w:evenVBand="0" w:oddHBand="0" w:evenHBand="0" w:firstRowFirstColumn="0" w:firstRowLastColumn="0" w:lastRowFirstColumn="0" w:lastRowLastColumn="0"/>
-            </w:pPr>
-            <w:r>
-              <w:t>Registrar los cambios referidos a los datos de la cartera de clientes de un viajante.</w:t>
             </w:r>
           </w:p>
         </w:tc>
@@ -1449,6 +1455,46 @@
           </w:tcPr>
           <w:p>
             <w:r>
+              <w:t>223</w:t>
+            </w:r>
+          </w:p>
+        </w:tc>
+        <w:tc>
+          <w:tcPr>
+            <w:tcW w:w="3402" w:type="dxa"/>
+            <w:gridSpan w:val="2"/>
+          </w:tcPr>
+          <w:p>
+            <w:pPr>
+              <w:cnfStyle w:val="000000100000" w:firstRow="0" w:lastRow="0" w:firstColumn="0" w:lastColumn="0" w:oddVBand="0" w:evenVBand="0" w:oddHBand="1" w:evenHBand="0" w:firstRowFirstColumn="0" w:firstRowLastColumn="0" w:lastRowFirstColumn="0" w:lastRowLastColumn="0"/>
+            </w:pPr>
+            <w:r>
+              <w:t>Modificar Cartera Clientes</w:t>
+            </w:r>
+          </w:p>
+        </w:tc>
+        <w:tc>
+          <w:tcPr>
+            <w:tcW w:w="4253" w:type="dxa"/>
+          </w:tcPr>
+          <w:p>
+            <w:pPr>
+              <w:cnfStyle w:val="000000100000" w:firstRow="0" w:lastRow="0" w:firstColumn="0" w:lastColumn="0" w:oddVBand="0" w:evenVBand="0" w:oddHBand="1" w:evenHBand="0" w:firstRowFirstColumn="0" w:firstRowLastColumn="0" w:lastRowFirstColumn="0" w:lastRowLastColumn="0"/>
+            </w:pPr>
+            <w:r>
+              <w:t>Registrar los cambios referidos a los datos de la cartera de clientes de un viajante.</w:t>
+            </w:r>
+          </w:p>
+        </w:tc>
+      </w:tr>
+      <w:tr>
+        <w:tc>
+          <w:tcPr>
+            <w:cnfStyle w:val="001000000000" w:firstRow="0" w:lastRow="0" w:firstColumn="1" w:lastColumn="0" w:oddVBand="0" w:evenVBand="0" w:oddHBand="0" w:evenHBand="0" w:firstRowFirstColumn="0" w:firstRowLastColumn="0" w:lastRowFirstColumn="0" w:lastRowLastColumn="0"/>
+            <w:tcW w:w="1242" w:type="dxa"/>
+          </w:tcPr>
+          <w:p>
+            <w:r>
               <w:t>224</w:t>
             </w:r>
           </w:p>
@@ -1460,7 +1506,7 @@
           </w:tcPr>
           <w:p>
             <w:pPr>
-              <w:cnfStyle w:val="000000100000" w:firstRow="0" w:lastRow="0" w:firstColumn="0" w:lastColumn="0" w:oddVBand="0" w:evenVBand="0" w:oddHBand="1" w:evenHBand="0" w:firstRowFirstColumn="0" w:firstRowLastColumn="0" w:lastRowFirstColumn="0" w:lastRowLastColumn="0"/>
+              <w:cnfStyle w:val="000000000000" w:firstRow="0" w:lastRow="0" w:firstColumn="0" w:lastColumn="0" w:oddVBand="0" w:evenVBand="0" w:oddHBand="0" w:evenHBand="0" w:firstRowFirstColumn="0" w:firstRowLastColumn="0" w:lastRowFirstColumn="0" w:lastRowLastColumn="0"/>
             </w:pPr>
             <w:r>
               <w:t>Consultar Cartera Clientes</w:t>
@@ -1473,50 +1519,10 @@
           </w:tcPr>
           <w:p>
             <w:pPr>
-              <w:cnfStyle w:val="000000100000" w:firstRow="0" w:lastRow="0" w:firstColumn="0" w:lastColumn="0" w:oddVBand="0" w:evenVBand="0" w:oddHBand="1" w:evenHBand="0" w:firstRowFirstColumn="0" w:firstRowLastColumn="0" w:lastRowFirstColumn="0" w:lastRowLastColumn="0"/>
+              <w:cnfStyle w:val="000000000000" w:firstRow="0" w:lastRow="0" w:firstColumn="0" w:lastColumn="0" w:oddVBand="0" w:evenVBand="0" w:oddHBand="0" w:evenHBand="0" w:firstRowFirstColumn="0" w:firstRowLastColumn="0" w:lastRowFirstColumn="0" w:lastRowLastColumn="0"/>
             </w:pPr>
             <w:r>
               <w:t>Informar sobre los datos de la cartera de clientes de un viajante.</w:t>
-            </w:r>
-          </w:p>
-        </w:tc>
-      </w:tr>
-      <w:tr>
-        <w:tc>
-          <w:tcPr>
-            <w:cnfStyle w:val="001000000000" w:firstRow="0" w:lastRow="0" w:firstColumn="1" w:lastColumn="0" w:oddVBand="0" w:evenVBand="0" w:oddHBand="0" w:evenHBand="0" w:firstRowFirstColumn="0" w:firstRowLastColumn="0" w:lastRowFirstColumn="0" w:lastRowLastColumn="0"/>
-            <w:tcW w:w="1242" w:type="dxa"/>
-          </w:tcPr>
-          <w:p>
-            <w:r>
-              <w:t>225</w:t>
-            </w:r>
-          </w:p>
-        </w:tc>
-        <w:tc>
-          <w:tcPr>
-            <w:tcW w:w="3402" w:type="dxa"/>
-            <w:gridSpan w:val="2"/>
-          </w:tcPr>
-          <w:p>
-            <w:pPr>
-              <w:cnfStyle w:val="000000000000" w:firstRow="0" w:lastRow="0" w:firstColumn="0" w:lastColumn="0" w:oddVBand="0" w:evenVBand="0" w:oddHBand="0" w:evenHBand="0" w:firstRowFirstColumn="0" w:firstRowLastColumn="0" w:lastRowFirstColumn="0" w:lastRowLastColumn="0"/>
-            </w:pPr>
-            <w:r>
-              <w:t>Buscar CUIT</w:t>
-            </w:r>
-          </w:p>
-        </w:tc>
-        <w:tc>
-          <w:tcPr>
-            <w:tcW w:w="4253" w:type="dxa"/>
-          </w:tcPr>
-          <w:p>
-            <w:pPr>
-              <w:cnfStyle w:val="000000000000" w:firstRow="0" w:lastRow="0" w:firstColumn="0" w:lastColumn="0" w:oddVBand="0" w:evenVBand="0" w:oddHBand="0" w:evenHBand="0" w:firstRowFirstColumn="0" w:firstRowLastColumn="0" w:lastRowFirstColumn="0" w:lastRowLastColumn="0"/>
-            </w:pPr>
-            <w:r>
-              <w:t>Informar sobre el CUIT de una empresa en particular.</w:t>
             </w:r>
           </w:p>
         </w:tc>
@@ -1532,69 +1538,69 @@
           </w:tcPr>
           <w:p>
             <w:r>
-              <w:t>Finanzas</w:t>
-            </w:r>
-          </w:p>
-        </w:tc>
-        <w:tc>
-          <w:tcPr>
-            <w:tcW w:w="3402" w:type="dxa"/>
-            <w:gridSpan w:val="2"/>
-          </w:tcPr>
-          <w:p>
-            <w:pPr>
-              <w:cnfStyle w:val="000000100000" w:firstRow="0" w:lastRow="0" w:firstColumn="0" w:lastColumn="0" w:oddVBand="0" w:evenVBand="0" w:oddHBand="1" w:evenHBand="0" w:firstRowFirstColumn="0" w:firstRowLastColumn="0" w:lastRowFirstColumn="0" w:lastRowLastColumn="0"/>
-            </w:pPr>
-          </w:p>
-        </w:tc>
-        <w:tc>
-          <w:tcPr>
-            <w:tcW w:w="4253" w:type="dxa"/>
-          </w:tcPr>
-          <w:p>
-            <w:pPr>
-              <w:cnfStyle w:val="000000100000" w:firstRow="0" w:lastRow="0" w:firstColumn="0" w:lastColumn="0" w:oddVBand="0" w:evenVBand="0" w:oddHBand="1" w:evenHBand="0" w:firstRowFirstColumn="0" w:firstRowLastColumn="0" w:lastRowFirstColumn="0" w:lastRowLastColumn="0"/>
-            </w:pPr>
-          </w:p>
-        </w:tc>
-      </w:tr>
-      <w:tr>
-        <w:tc>
-          <w:tcPr>
-            <w:cnfStyle w:val="001000000000" w:firstRow="0" w:lastRow="0" w:firstColumn="1" w:lastColumn="0" w:oddVBand="0" w:evenVBand="0" w:oddHBand="0" w:evenHBand="0" w:firstRowFirstColumn="0" w:firstRowLastColumn="0" w:lastRowFirstColumn="0" w:lastRowLastColumn="0"/>
-            <w:tcW w:w="1242" w:type="dxa"/>
-          </w:tcPr>
-          <w:p>
-            <w:r>
-              <w:t>304</w:t>
-            </w:r>
-          </w:p>
-        </w:tc>
-        <w:tc>
-          <w:tcPr>
-            <w:tcW w:w="3402" w:type="dxa"/>
-            <w:gridSpan w:val="2"/>
-          </w:tcPr>
-          <w:p>
-            <w:pPr>
-              <w:cnfStyle w:val="000000000000" w:firstRow="0" w:lastRow="0" w:firstColumn="0" w:lastColumn="0" w:oddVBand="0" w:evenVBand="0" w:oddHBand="0" w:evenHBand="0" w:firstRowFirstColumn="0" w:firstRowLastColumn="0" w:lastRowFirstColumn="0" w:lastRowLastColumn="0"/>
-            </w:pPr>
-            <w:r>
-              <w:t>Administrar Divisas</w:t>
-            </w:r>
-          </w:p>
-        </w:tc>
-        <w:tc>
-          <w:tcPr>
-            <w:tcW w:w="4253" w:type="dxa"/>
-          </w:tcPr>
-          <w:p>
-            <w:pPr>
-              <w:cnfStyle w:val="000000000000" w:firstRow="0" w:lastRow="0" w:firstColumn="0" w:lastColumn="0" w:oddVBand="0" w:evenVBand="0" w:oddHBand="0" w:evenHBand="0" w:firstRowFirstColumn="0" w:firstRowLastColumn="0" w:lastRowFirstColumn="0" w:lastRowLastColumn="0"/>
-            </w:pPr>
-            <w:r>
-              <w:t>Registrar, modificar e informar sobre las divisas.</w:t>
-            </w:r>
+              <w:t>225</w:t>
+            </w:r>
+          </w:p>
+        </w:tc>
+        <w:tc>
+          <w:tcPr>
+            <w:tcW w:w="3402" w:type="dxa"/>
+            <w:gridSpan w:val="2"/>
+          </w:tcPr>
+          <w:p>
+            <w:pPr>
+              <w:cnfStyle w:val="000000100000" w:firstRow="0" w:lastRow="0" w:firstColumn="0" w:lastColumn="0" w:oddVBand="0" w:evenVBand="0" w:oddHBand="1" w:evenHBand="0" w:firstRowFirstColumn="0" w:firstRowLastColumn="0" w:lastRowFirstColumn="0" w:lastRowLastColumn="0"/>
+            </w:pPr>
+            <w:r>
+              <w:t>Buscar CUIT</w:t>
+            </w:r>
+          </w:p>
+        </w:tc>
+        <w:tc>
+          <w:tcPr>
+            <w:tcW w:w="4253" w:type="dxa"/>
+          </w:tcPr>
+          <w:p>
+            <w:pPr>
+              <w:cnfStyle w:val="000000100000" w:firstRow="0" w:lastRow="0" w:firstColumn="0" w:lastColumn="0" w:oddVBand="0" w:evenVBand="0" w:oddHBand="1" w:evenHBand="0" w:firstRowFirstColumn="0" w:firstRowLastColumn="0" w:lastRowFirstColumn="0" w:lastRowLastColumn="0"/>
+            </w:pPr>
+            <w:r>
+              <w:t>Informar sobre el CUIT de una empresa en particular.</w:t>
+            </w:r>
+          </w:p>
+        </w:tc>
+      </w:tr>
+      <w:tr>
+        <w:tc>
+          <w:tcPr>
+            <w:cnfStyle w:val="001000000000" w:firstRow="0" w:lastRow="0" w:firstColumn="1" w:lastColumn="0" w:oddVBand="0" w:evenVBand="0" w:oddHBand="0" w:evenHBand="0" w:firstRowFirstColumn="0" w:firstRowLastColumn="0" w:lastRowFirstColumn="0" w:lastRowLastColumn="0"/>
+            <w:tcW w:w="1242" w:type="dxa"/>
+          </w:tcPr>
+          <w:p>
+            <w:r>
+              <w:t>Logística</w:t>
+            </w:r>
+          </w:p>
+        </w:tc>
+        <w:tc>
+          <w:tcPr>
+            <w:tcW w:w="3402" w:type="dxa"/>
+            <w:gridSpan w:val="2"/>
+          </w:tcPr>
+          <w:p>
+            <w:pPr>
+              <w:cnfStyle w:val="000000000000" w:firstRow="0" w:lastRow="0" w:firstColumn="0" w:lastColumn="0" w:oddVBand="0" w:evenVBand="0" w:oddHBand="0" w:evenHBand="0" w:firstRowFirstColumn="0" w:firstRowLastColumn="0" w:lastRowFirstColumn="0" w:lastRowLastColumn="0"/>
+            </w:pPr>
+          </w:p>
+        </w:tc>
+        <w:tc>
+          <w:tcPr>
+            <w:tcW w:w="4253" w:type="dxa"/>
+          </w:tcPr>
+          <w:p>
+            <w:pPr>
+              <w:cnfStyle w:val="000000000000" w:firstRow="0" w:lastRow="0" w:firstColumn="0" w:lastColumn="0" w:oddVBand="0" w:evenVBand="0" w:oddHBand="0" w:evenHBand="0" w:firstRowFirstColumn="0" w:firstRowLastColumn="0" w:lastRowFirstColumn="0" w:lastRowLastColumn="0"/>
+            </w:pPr>
           </w:p>
         </w:tc>
       </w:tr>
@@ -1607,39 +1613,49 @@
             <w:cnfStyle w:val="001000000000" w:firstRow="0" w:lastRow="0" w:firstColumn="1" w:lastColumn="0" w:oddVBand="0" w:evenVBand="0" w:oddHBand="0" w:evenHBand="0" w:firstRowFirstColumn="0" w:firstRowLastColumn="0" w:lastRowFirstColumn="0" w:lastRowLastColumn="0"/>
             <w:tcW w:w="1242" w:type="dxa"/>
           </w:tcPr>
-          <w:p/>
-        </w:tc>
-        <w:tc>
-          <w:tcPr>
-            <w:tcW w:w="3402" w:type="dxa"/>
-            <w:gridSpan w:val="2"/>
-          </w:tcPr>
-          <w:p>
-            <w:pPr>
-              <w:cnfStyle w:val="000000100000" w:firstRow="0" w:lastRow="0" w:firstColumn="0" w:lastColumn="0" w:oddVBand="0" w:evenVBand="0" w:oddHBand="1" w:evenHBand="0" w:firstRowFirstColumn="0" w:firstRowLastColumn="0" w:lastRowFirstColumn="0" w:lastRowLastColumn="0"/>
-            </w:pPr>
-          </w:p>
-        </w:tc>
-        <w:tc>
-          <w:tcPr>
-            <w:tcW w:w="4253" w:type="dxa"/>
-          </w:tcPr>
-          <w:p>
-            <w:pPr>
-              <w:cnfStyle w:val="000000100000" w:firstRow="0" w:lastRow="0" w:firstColumn="0" w:lastColumn="0" w:oddVBand="0" w:evenVBand="0" w:oddHBand="1" w:evenHBand="0" w:firstRowFirstColumn="0" w:firstRowLastColumn="0" w:lastRowFirstColumn="0" w:lastRowLastColumn="0"/>
-            </w:pPr>
-          </w:p>
-        </w:tc>
-      </w:tr>
-      <w:tr>
-        <w:tc>
-          <w:tcPr>
-            <w:cnfStyle w:val="001000000000" w:firstRow="0" w:lastRow="0" w:firstColumn="1" w:lastColumn="0" w:oddVBand="0" w:evenVBand="0" w:oddHBand="0" w:evenHBand="0" w:firstRowFirstColumn="0" w:firstRowLastColumn="0" w:lastRowFirstColumn="0" w:lastRowLastColumn="0"/>
-            <w:tcW w:w="1242" w:type="dxa"/>
-          </w:tcPr>
-          <w:p>
-            <w:r>
-              <w:t>RRHH</w:t>
+          <w:p>
+            <w:r>
+              <w:t>265</w:t>
+            </w:r>
+          </w:p>
+        </w:tc>
+        <w:tc>
+          <w:tcPr>
+            <w:tcW w:w="3402" w:type="dxa"/>
+            <w:gridSpan w:val="2"/>
+          </w:tcPr>
+          <w:p>
+            <w:pPr>
+              <w:cnfStyle w:val="000000100000" w:firstRow="0" w:lastRow="0" w:firstColumn="0" w:lastColumn="0" w:oddVBand="0" w:evenVBand="0" w:oddHBand="1" w:evenHBand="0" w:firstRowFirstColumn="0" w:firstRowLastColumn="0" w:lastRowFirstColumn="0" w:lastRowLastColumn="0"/>
+            </w:pPr>
+            <w:r>
+              <w:t>Generar listado de actividades pendientes</w:t>
+            </w:r>
+          </w:p>
+        </w:tc>
+        <w:tc>
+          <w:tcPr>
+            <w:tcW w:w="4253" w:type="dxa"/>
+          </w:tcPr>
+          <w:p>
+            <w:pPr>
+              <w:cnfStyle w:val="000000100000" w:firstRow="0" w:lastRow="0" w:firstColumn="0" w:lastColumn="0" w:oddVBand="0" w:evenVBand="0" w:oddHBand="1" w:evenHBand="0" w:firstRowFirstColumn="0" w:firstRowLastColumn="0" w:lastRowFirstColumn="0" w:lastRowLastColumn="0"/>
+            </w:pPr>
+            <w:r>
+              <w:t>Generar el listado de actividades que el viajante debería realizar en un futuro.</w:t>
+            </w:r>
+          </w:p>
+        </w:tc>
+      </w:tr>
+      <w:tr>
+        <w:tc>
+          <w:tcPr>
+            <w:cnfStyle w:val="001000000000" w:firstRow="0" w:lastRow="0" w:firstColumn="1" w:lastColumn="0" w:oddVBand="0" w:evenVBand="0" w:oddHBand="0" w:evenHBand="0" w:firstRowFirstColumn="0" w:firstRowLastColumn="0" w:lastRowFirstColumn="0" w:lastRowLastColumn="0"/>
+            <w:tcW w:w="1242" w:type="dxa"/>
+          </w:tcPr>
+          <w:p>
+            <w:r>
+              <w:t>Finanzas</w:t>
             </w:r>
           </w:p>
         </w:tc>
@@ -1676,40 +1692,43 @@
           </w:tcPr>
           <w:p>
             <w:r>
-              <w:t>406</w:t>
-            </w:r>
-          </w:p>
-        </w:tc>
-        <w:tc>
-          <w:tcPr>
-            <w:tcW w:w="3402" w:type="dxa"/>
-            <w:gridSpan w:val="2"/>
-          </w:tcPr>
-          <w:p>
-            <w:pPr>
-              <w:cnfStyle w:val="000000100000" w:firstRow="0" w:lastRow="0" w:firstColumn="0" w:lastColumn="0" w:oddVBand="0" w:evenVBand="0" w:oddHBand="1" w:evenHBand="0" w:firstRowFirstColumn="0" w:firstRowLastColumn="0" w:lastRowFirstColumn="0" w:lastRowLastColumn="0"/>
-            </w:pPr>
-            <w:r>
-              <w:t>Administrar Cargo</w:t>
-            </w:r>
-          </w:p>
-        </w:tc>
-        <w:tc>
-          <w:tcPr>
-            <w:tcW w:w="4253" w:type="dxa"/>
-          </w:tcPr>
-          <w:p>
-            <w:pPr>
-              <w:cnfStyle w:val="000000100000" w:firstRow="0" w:lastRow="0" w:firstColumn="0" w:lastColumn="0" w:oddVBand="0" w:evenVBand="0" w:oddHBand="1" w:evenHBand="0" w:firstRowFirstColumn="0" w:firstRowLastColumn="0" w:lastRowFirstColumn="0" w:lastRowLastColumn="0"/>
-            </w:pPr>
-            <w:r>
-              <w:t>Registrar, modificar o eliminar un nuevo cargo.</w:t>
+              <w:t>304</w:t>
+            </w:r>
+          </w:p>
+        </w:tc>
+        <w:tc>
+          <w:tcPr>
+            <w:tcW w:w="3402" w:type="dxa"/>
+            <w:gridSpan w:val="2"/>
+          </w:tcPr>
+          <w:p>
+            <w:pPr>
+              <w:cnfStyle w:val="000000100000" w:firstRow="0" w:lastRow="0" w:firstColumn="0" w:lastColumn="0" w:oddVBand="0" w:evenVBand="0" w:oddHBand="1" w:evenHBand="0" w:firstRowFirstColumn="0" w:firstRowLastColumn="0" w:lastRowFirstColumn="0" w:lastRowLastColumn="0"/>
+            </w:pPr>
+            <w:r>
+              <w:t>Administrar Divisas</w:t>
+            </w:r>
+          </w:p>
+        </w:tc>
+        <w:tc>
+          <w:tcPr>
+            <w:tcW w:w="4253" w:type="dxa"/>
+          </w:tcPr>
+          <w:p>
+            <w:pPr>
+              <w:cnfStyle w:val="000000100000" w:firstRow="0" w:lastRow="0" w:firstColumn="0" w:lastColumn="0" w:oddVBand="0" w:evenVBand="0" w:oddHBand="1" w:evenHBand="0" w:firstRowFirstColumn="0" w:firstRowLastColumn="0" w:lastRowFirstColumn="0" w:lastRowLastColumn="0"/>
+            </w:pPr>
+            <w:r>
+              <w:t>Registrar, modificar e informar sobre las divisas.</w:t>
             </w:r>
           </w:p>
         </w:tc>
       </w:tr>
     </w:tbl>
-    <w:p/>
+    <w:p>
+      <w:bookmarkStart w:id="0" w:name="_GoBack"/>
+      <w:bookmarkEnd w:id="0"/>
+    </w:p>
     <w:sectPr>
       <w:pgSz w:w="11906" w:h="16838"/>
       <w:pgMar w:top="1417" w:right="1701" w:bottom="1417" w:left="1701" w:header="708" w:footer="708" w:gutter="0"/>
@@ -1881,13 +1900,13 @@
     <w:qFormat/>
     <w:rsid w:val="008B6062"/>
   </w:style>
-  <w:style w:type="character" w:default="1" w:styleId="Fuentedeprrafopredeter">
+  <w:style w:type="character" w:default="1" w:styleId="DefaultParagraphFont">
     <w:name w:val="Default Paragraph Font"/>
     <w:uiPriority w:val="1"/>
     <w:semiHidden/>
     <w:unhideWhenUsed/>
   </w:style>
-  <w:style w:type="table" w:default="1" w:styleId="Tablanormal">
+  <w:style w:type="table" w:default="1" w:styleId="TableNormal">
     <w:name w:val="Normal Table"/>
     <w:uiPriority w:val="99"/>
     <w:semiHidden/>
@@ -1902,15 +1921,15 @@
       </w:tblCellMar>
     </w:tblPr>
   </w:style>
-  <w:style w:type="numbering" w:default="1" w:styleId="Sinlista">
+  <w:style w:type="numbering" w:default="1" w:styleId="NoList">
     <w:name w:val="No List"/>
     <w:uiPriority w:val="99"/>
     <w:semiHidden/>
     <w:unhideWhenUsed/>
   </w:style>
-  <w:style w:type="table" w:styleId="Tablaconcuadrcula">
+  <w:style w:type="table" w:styleId="TableGrid">
     <w:name w:val="Table Grid"/>
-    <w:basedOn w:val="Tablanormal"/>
+    <w:basedOn w:val="TableNormal"/>
     <w:uiPriority w:val="59"/>
     <w:rsid w:val="004336AA"/>
     <w:pPr>
@@ -1934,9 +1953,9 @@
       </w:tblCellMar>
     </w:tblPr>
   </w:style>
-  <w:style w:type="table" w:styleId="Listaclara-nfasis5">
+  <w:style w:type="table" w:styleId="LightList-Accent5">
     <w:name w:val="Light List Accent 5"/>
-    <w:basedOn w:val="Tablanormal"/>
+    <w:basedOn w:val="TableNormal"/>
     <w:uiPriority w:val="61"/>
     <w:rsid w:val="004336AA"/>
     <w:pPr>
@@ -2189,13 +2208,13 @@
     <w:name w:val="Normal"/>
     <w:qFormat/>
   </w:style>
-  <w:style w:type="character" w:default="1" w:styleId="Fuentedeprrafopredeter">
+  <w:style w:type="character" w:default="1" w:styleId="DefaultParagraphFont">
     <w:name w:val="Default Paragraph Font"/>
     <w:uiPriority w:val="1"/>
     <w:semiHidden/>
     <w:unhideWhenUsed/>
   </w:style>
-  <w:style w:type="table" w:default="1" w:styleId="Tablanormal">
+  <w:style w:type="table" w:default="1" w:styleId="TableNormal">
     <w:name w:val="Normal Table"/>
     <w:uiPriority w:val="99"/>
     <w:semiHidden/>
@@ -2210,7 +2229,7 @@
       </w:tblCellMar>
     </w:tblPr>
   </w:style>
-  <w:style w:type="numbering" w:default="1" w:styleId="Sinlista">
+  <w:style w:type="numbering" w:default="1" w:styleId="NoList">
     <w:name w:val="No List"/>
     <w:uiPriority w:val="99"/>
     <w:semiHidden/>

</xml_diff>